<commit_message>
add create and delete topic
</commit_message>
<xml_diff>
--- a/doc/kska接口说明.docx
+++ b/doc/kska接口说明.docx
@@ -1838,8 +1838,8 @@
       <w:pPr>
         <w:pStyle w:val="4"/>
       </w:pPr>
-      <w:bookmarkStart w:id="2" w:name="_1,type是input时："/>
-      <w:bookmarkStart w:id="3" w:name="_2,创建修改任务输入信息："/>
+      <w:bookmarkStart w:id="2" w:name="_2,创建修改任务输入信息："/>
+      <w:bookmarkStart w:id="3" w:name="_1,type是input时："/>
       <w:r>
         <w:t>2,创建修改任务输入信息：</w:t>
       </w:r>
@@ -9277,48 +9277,32 @@
           <w:rPr>
             <w:rFonts w:hint="default"/>
           </w:rPr>
-          <w:t>Data:{“</w:t>
-        </w:r>
-      </w:ins>
-      <w:ins w:id="9" w:author="ylzhang" w:date="2018-05-25T12:02:17Z">
-        <w:r>
-          <w:rPr>
-            <w:rFonts w:hint="default"/>
-          </w:rPr>
-          <w:t>a</w:t>
-        </w:r>
-      </w:ins>
+          <w:t>Data:{“app_id”:””,”topic”:””}</w:t>
+        </w:r>
+      </w:ins>
+    </w:p>
+    <w:p>
+      <w:pPr>
+        <w:rPr>
+          <w:ins w:id="9" w:author="ylzhang" w:date="2018-05-25T12:02:17Z"/>
+          <w:rFonts w:hint="default"/>
+        </w:rPr>
+      </w:pPr>
       <w:ins w:id="10" w:author="ylzhang" w:date="2018-05-25T12:02:17Z">
         <w:r>
           <w:rPr>
             <w:rFonts w:hint="default"/>
           </w:rPr>
-          <w:t>pp_id”:””,”topic”:””}</w:t>
-        </w:r>
-      </w:ins>
-    </w:p>
-    <w:p>
-      <w:pPr>
-        <w:rPr>
-          <w:ins w:id="11" w:author="ylzhang" w:date="2018-05-25T12:02:17Z"/>
-          <w:rFonts w:hint="default"/>
-        </w:rPr>
-      </w:pPr>
-      <w:ins w:id="12" w:author="ylzhang" w:date="2018-05-25T12:02:17Z">
-        <w:r>
-          <w:rPr>
-            <w:rFonts w:hint="default"/>
-          </w:rPr>
           <w:t>Url:http://ip:port/</w:t>
         </w:r>
       </w:ins>
-      <w:ins w:id="13" w:author="ylzhang" w:date="2018-05-25T12:02:17Z">
+      <w:ins w:id="11" w:author="ylzhang" w:date="2018-05-25T12:02:17Z">
         <w:r>
           <w:rPr>
             <w:rFonts w:hint="default"/>
             <w:b/>
             <w:bCs/>
-            <w:rPrChange w:id="14" w:author="ylzhang" w:date="2018-05-25T12:05:22Z">
+            <w:rPrChange w:id="12" w:author="ylzhang" w:date="2018-05-25T12:05:22Z">
               <w:rPr>
                 <w:rFonts w:hint="default"/>
               </w:rPr>
@@ -9331,11 +9315,11 @@
     <w:p>
       <w:pPr>
         <w:rPr>
-          <w:ins w:id="16" w:author="ylzhang" w:date="2018-05-25T12:02:17Z"/>
-          <w:rFonts w:hint="default"/>
-        </w:rPr>
-      </w:pPr>
-      <w:ins w:id="17" w:author="ylzhang" w:date="2018-05-25T12:02:17Z">
+          <w:ins w:id="13" w:author="ylzhang" w:date="2018-05-25T12:02:17Z"/>
+          <w:rFonts w:hint="default"/>
+        </w:rPr>
+      </w:pPr>
+      <w:ins w:id="14" w:author="ylzhang" w:date="2018-05-25T12:02:17Z">
         <w:r>
           <w:rPr>
             <w:rFonts w:hint="default"/>
@@ -9347,11 +9331,11 @@
     <w:p>
       <w:pPr>
         <w:rPr>
-          <w:ins w:id="18" w:author="ylzhang" w:date="2018-05-25T12:02:17Z"/>
-          <w:rFonts w:hint="default"/>
-        </w:rPr>
-      </w:pPr>
-      <w:ins w:id="19" w:author="ylzhang" w:date="2018-05-25T12:02:17Z">
+          <w:ins w:id="15" w:author="ylzhang" w:date="2018-05-25T12:02:17Z"/>
+          <w:rFonts w:hint="default"/>
+        </w:rPr>
+      </w:pPr>
+      <w:ins w:id="16" w:author="ylzhang" w:date="2018-05-25T12:02:17Z">
         <w:r>
           <w:rPr>
             <w:rFonts w:hint="default"/>
@@ -9363,34 +9347,31 @@
     <w:p>
       <w:pPr>
         <w:rPr>
-          <w:ins w:id="21" w:author="ylzhang" w:date="2018-05-25T12:02:40Z"/>
-          <w:rFonts w:hint="default"/>
-        </w:rPr>
-        <w:pPrChange w:id="20" w:author="ylzhang" w:date="2018-05-25T12:01:19Z">
+          <w:ins w:id="17" w:author="ylzhang" w:date="2018-05-25T12:02:40Z"/>
+          <w:rFonts w:hint="default"/>
+        </w:rPr>
+      </w:pPr>
+      <w:ins w:id="18" w:author="ylzhang" w:date="2018-05-25T12:02:17Z">
+        <w:r>
+          <w:rPr>
+            <w:rFonts w:hint="default"/>
+          </w:rPr>
+          <w:t xml:space="preserve">      2,app_id如果没有传值则取平台kafka地址，否则取任务配置的数据源地址；</w:t>
+        </w:r>
+      </w:ins>
+    </w:p>
+    <w:p>
+      <w:pPr>
+        <w:pStyle w:val="3"/>
+        <w:rPr>
+          <w:ins w:id="20" w:author="ylzhang" w:date="2018-05-25T12:03:46Z"/>
+          <w:rFonts w:hint="default"/>
+        </w:rPr>
+        <w:pPrChange w:id="19" w:author="ylzhang" w:date="2018-05-25T12:02:42Z">
           <w:pPr/>
         </w:pPrChange>
       </w:pPr>
-      <w:ins w:id="22" w:author="ylzhang" w:date="2018-05-25T12:02:17Z">
-        <w:r>
-          <w:rPr>
-            <w:rFonts w:hint="default"/>
-          </w:rPr>
-          <w:t xml:space="preserve">      2,app_id如果没有传值则取平台kafka地址，否则取任务配置的数据源地址；</w:t>
-        </w:r>
-      </w:ins>
-    </w:p>
-    <w:p>
-      <w:pPr>
-        <w:pStyle w:val="3"/>
-        <w:rPr>
-          <w:ins w:id="24" w:author="ylzhang" w:date="2018-05-25T12:03:46Z"/>
-          <w:rFonts w:hint="default"/>
-        </w:rPr>
-        <w:pPrChange w:id="23" w:author="ylzhang" w:date="2018-05-25T12:02:42Z">
-          <w:pPr/>
-        </w:pPrChange>
-      </w:pPr>
-      <w:ins w:id="25" w:author="ylzhang" w:date="2018-05-25T12:02:46Z">
+      <w:ins w:id="21" w:author="ylzhang" w:date="2018-05-25T12:02:46Z">
         <w:r>
           <w:rPr>
             <w:rFonts w:hint="default"/>
@@ -9398,7 +9379,7 @@
           <w:t>获取</w:t>
         </w:r>
       </w:ins>
-      <w:ins w:id="26" w:author="ylzhang" w:date="2018-05-25T12:02:58Z">
+      <w:ins w:id="22" w:author="ylzhang" w:date="2018-05-25T12:02:58Z">
         <w:r>
           <w:rPr>
             <w:rFonts w:hint="default"/>
@@ -9406,7 +9387,7 @@
           <w:t>任务</w:t>
         </w:r>
       </w:ins>
-      <w:ins w:id="27" w:author="ylzhang" w:date="2018-05-25T12:03:03Z">
+      <w:ins w:id="23" w:author="ylzhang" w:date="2018-05-25T12:03:03Z">
         <w:r>
           <w:rPr>
             <w:rFonts w:hint="default"/>
@@ -9414,7 +9395,7 @@
           <w:t>的</w:t>
         </w:r>
       </w:ins>
-      <w:ins w:id="28" w:author="ylzhang" w:date="2018-05-25T12:03:05Z">
+      <w:ins w:id="24" w:author="ylzhang" w:date="2018-05-25T12:03:05Z">
         <w:r>
           <w:rPr>
             <w:rFonts w:hint="default"/>
@@ -9422,7 +9403,7 @@
           <w:t>主题</w:t>
         </w:r>
       </w:ins>
-      <w:ins w:id="29" w:author="ylzhang" w:date="2018-05-25T12:03:44Z">
+      <w:ins w:id="25" w:author="ylzhang" w:date="2018-05-25T12:03:44Z">
         <w:r>
           <w:rPr>
             <w:rFonts w:hint="default"/>
@@ -9434,6 +9415,38 @@
     <w:p>
       <w:pPr>
         <w:rPr>
+          <w:ins w:id="26" w:author="ylzhang" w:date="2018-05-25T12:04:04Z"/>
+          <w:rFonts w:hint="default"/>
+        </w:rPr>
+      </w:pPr>
+      <w:ins w:id="27" w:author="ylzhang" w:date="2018-05-25T12:04:04Z">
+        <w:r>
+          <w:rPr>
+            <w:rFonts w:hint="default"/>
+          </w:rPr>
+          <w:t>Method:post</w:t>
+        </w:r>
+      </w:ins>
+    </w:p>
+    <w:p>
+      <w:pPr>
+        <w:rPr>
+          <w:ins w:id="28" w:author="ylzhang" w:date="2018-05-25T12:04:04Z"/>
+          <w:rFonts w:hint="default"/>
+        </w:rPr>
+      </w:pPr>
+      <w:ins w:id="29" w:author="ylzhang" w:date="2018-05-25T12:04:04Z">
+        <w:r>
+          <w:rPr>
+            <w:rFonts w:hint="default"/>
+          </w:rPr>
+          <w:t>Data:{“app_id”:””}</w:t>
+        </w:r>
+      </w:ins>
+    </w:p>
+    <w:p>
+      <w:pPr>
+        <w:rPr>
           <w:ins w:id="30" w:author="ylzhang" w:date="2018-05-25T12:04:04Z"/>
           <w:rFonts w:hint="default"/>
         </w:rPr>
@@ -9443,48 +9456,16 @@
           <w:rPr>
             <w:rFonts w:hint="default"/>
           </w:rPr>
-          <w:t>Method:post</w:t>
-        </w:r>
-      </w:ins>
-    </w:p>
-    <w:p>
-      <w:pPr>
-        <w:rPr>
-          <w:ins w:id="32" w:author="ylzhang" w:date="2018-05-25T12:04:04Z"/>
-          <w:rFonts w:hint="default"/>
-        </w:rPr>
-      </w:pPr>
-      <w:ins w:id="33" w:author="ylzhang" w:date="2018-05-25T12:04:04Z">
-        <w:r>
-          <w:rPr>
-            <w:rFonts w:hint="default"/>
-          </w:rPr>
-          <w:t>Data:{“app_id”:””}</w:t>
-        </w:r>
-      </w:ins>
-    </w:p>
-    <w:p>
-      <w:pPr>
-        <w:rPr>
-          <w:ins w:id="34" w:author="ylzhang" w:date="2018-05-25T12:04:04Z"/>
-          <w:rFonts w:hint="default"/>
-        </w:rPr>
-      </w:pPr>
-      <w:ins w:id="35" w:author="ylzhang" w:date="2018-05-25T12:04:04Z">
-        <w:r>
-          <w:rPr>
-            <w:rFonts w:hint="default"/>
-          </w:rPr>
           <w:t>Url:http://ip:port/</w:t>
         </w:r>
       </w:ins>
-      <w:ins w:id="36" w:author="ylzhang" w:date="2018-05-25T12:04:04Z">
+      <w:ins w:id="32" w:author="ylzhang" w:date="2018-05-25T12:04:04Z">
         <w:r>
           <w:rPr>
             <w:rFonts w:hint="default"/>
             <w:b/>
             <w:bCs/>
-            <w:rPrChange w:id="37" w:author="ylzhang" w:date="2018-05-25T12:05:27Z">
+            <w:rPrChange w:id="33" w:author="ylzhang" w:date="2018-05-25T12:05:27Z">
               <w:rPr>
                 <w:rFonts w:hint="default"/>
               </w:rPr>
@@ -9493,7 +9474,7 @@
           <w:t>cii/ks/get</w:t>
         </w:r>
       </w:ins>
-      <w:ins w:id="39" w:author="ylzhang" w:date="2018-05-25T12:05:42Z">
+      <w:ins w:id="34" w:author="ylzhang" w:date="2018-05-25T12:05:42Z">
         <w:r>
           <w:rPr>
             <w:rFonts w:hint="default"/>
@@ -9503,7 +9484,7 @@
           <w:t>A</w:t>
         </w:r>
       </w:ins>
-      <w:ins w:id="40" w:author="ylzhang" w:date="2018-05-25T12:05:43Z">
+      <w:ins w:id="35" w:author="ylzhang" w:date="2018-05-25T12:05:43Z">
         <w:r>
           <w:rPr>
             <w:rFonts w:hint="default"/>
@@ -9513,7 +9494,7 @@
           <w:t>pp</w:t>
         </w:r>
       </w:ins>
-      <w:ins w:id="41" w:author="ylzhang" w:date="2018-05-25T12:05:44Z">
+      <w:ins w:id="36" w:author="ylzhang" w:date="2018-05-25T12:05:44Z">
         <w:r>
           <w:rPr>
             <w:rFonts w:hint="default"/>
@@ -9523,7 +9504,7 @@
           <w:t>T</w:t>
         </w:r>
       </w:ins>
-      <w:ins w:id="42" w:author="ylzhang" w:date="2018-05-25T12:05:45Z">
+      <w:ins w:id="37" w:author="ylzhang" w:date="2018-05-25T12:05:45Z">
         <w:r>
           <w:rPr>
             <w:rFonts w:hint="default"/>
@@ -9537,11 +9518,11 @@
     <w:p>
       <w:pPr>
         <w:rPr>
-          <w:ins w:id="43" w:author="ylzhang" w:date="2018-05-25T12:04:04Z"/>
-          <w:rFonts w:hint="default"/>
-        </w:rPr>
-      </w:pPr>
-      <w:ins w:id="44" w:author="ylzhang" w:date="2018-05-25T12:04:04Z">
+          <w:ins w:id="38" w:author="ylzhang" w:date="2018-05-25T12:04:04Z"/>
+          <w:rFonts w:hint="default"/>
+        </w:rPr>
+      </w:pPr>
+      <w:ins w:id="39" w:author="ylzhang" w:date="2018-05-25T12:04:04Z">
         <w:r>
           <w:rPr>
             <w:rFonts w:hint="default"/>
@@ -9549,7 +9530,7 @@
           <w:t>Response:{"success":true,”results”:[“</w:t>
         </w:r>
       </w:ins>
-      <w:ins w:id="45" w:author="ylzhang" w:date="2018-05-25T12:05:00Z">
+      <w:ins w:id="40" w:author="ylzhang" w:date="2018-05-25T12:05:00Z">
         <w:r>
           <w:rPr>
             <w:rFonts w:hint="default"/>
@@ -9557,7 +9538,7 @@
           <w:t>t</w:t>
         </w:r>
       </w:ins>
-      <w:ins w:id="46" w:author="ylzhang" w:date="2018-05-25T12:04:04Z">
+      <w:ins w:id="41" w:author="ylzhang" w:date="2018-05-25T12:04:04Z">
         <w:r>
           <w:rPr>
             <w:rFonts w:hint="default"/>
@@ -9565,7 +9546,7 @@
           <w:t>1”,”</w:t>
         </w:r>
       </w:ins>
-      <w:ins w:id="47" w:author="ylzhang" w:date="2018-05-25T12:05:02Z">
+      <w:ins w:id="42" w:author="ylzhang" w:date="2018-05-25T12:05:02Z">
         <w:r>
           <w:rPr>
             <w:rFonts w:hint="default"/>
@@ -9573,7 +9554,7 @@
           <w:t>t</w:t>
         </w:r>
       </w:ins>
-      <w:ins w:id="48" w:author="ylzhang" w:date="2018-05-25T12:04:04Z">
+      <w:ins w:id="43" w:author="ylzhang" w:date="2018-05-25T12:04:04Z">
         <w:r>
           <w:rPr>
             <w:rFonts w:hint="default"/>
@@ -9585,11 +9566,11 @@
     <w:p>
       <w:pPr>
         <w:rPr>
-          <w:ins w:id="49" w:author="ylzhang" w:date="2018-05-25T12:04:04Z"/>
-          <w:rFonts w:hint="default"/>
-        </w:rPr>
-      </w:pPr>
-      <w:ins w:id="50" w:author="ylzhang" w:date="2018-05-25T12:04:04Z">
+          <w:ins w:id="44" w:author="ylzhang" w:date="2018-05-25T12:04:04Z"/>
+          <w:rFonts w:hint="default"/>
+        </w:rPr>
+      </w:pPr>
+      <w:ins w:id="45" w:author="ylzhang" w:date="2018-05-25T12:04:04Z">
         <w:r>
           <w:rPr>
             <w:rFonts w:hint="default"/>
@@ -9597,7 +9578,7 @@
           <w:t>说明：1,</w:t>
         </w:r>
       </w:ins>
-      <w:ins w:id="51" w:author="ylzhang" w:date="2018-05-25T12:06:07Z">
+      <w:ins w:id="46" w:author="ylzhang" w:date="2018-05-25T12:06:07Z">
         <w:r>
           <w:rPr>
             <w:rFonts w:hint="default"/>
@@ -9605,7 +9586,7 @@
           <w:t>获取</w:t>
         </w:r>
       </w:ins>
-      <w:ins w:id="52" w:author="ylzhang" w:date="2018-05-25T12:06:08Z">
+      <w:ins w:id="47" w:author="ylzhang" w:date="2018-05-25T12:06:08Z">
         <w:r>
           <w:rPr>
             <w:rFonts w:hint="default"/>
@@ -9613,7 +9594,7 @@
           <w:t>任务</w:t>
         </w:r>
       </w:ins>
-      <w:ins w:id="53" w:author="ylzhang" w:date="2018-05-25T12:06:10Z">
+      <w:ins w:id="48" w:author="ylzhang" w:date="2018-05-25T12:06:10Z">
         <w:r>
           <w:rPr>
             <w:rFonts w:hint="default"/>
@@ -9621,7 +9602,7 @@
           <w:t>在</w:t>
         </w:r>
       </w:ins>
-      <w:ins w:id="54" w:author="ylzhang" w:date="2018-05-25T12:06:11Z">
+      <w:ins w:id="49" w:author="ylzhang" w:date="2018-05-25T12:06:11Z">
         <w:r>
           <w:rPr>
             <w:rFonts w:hint="default"/>
@@ -9629,7 +9610,7 @@
           <w:t>input</w:t>
         </w:r>
       </w:ins>
-      <w:ins w:id="55" w:author="ylzhang" w:date="2018-05-25T12:06:19Z">
+      <w:ins w:id="50" w:author="ylzhang" w:date="2018-05-25T12:06:19Z">
         <w:r>
           <w:rPr>
             <w:rFonts w:hint="default"/>
@@ -9637,7 +9618,7 @@
           <w:t>配置的</w:t>
         </w:r>
       </w:ins>
-      <w:ins w:id="56" w:author="ylzhang" w:date="2018-05-25T12:06:20Z">
+      <w:ins w:id="51" w:author="ylzhang" w:date="2018-05-25T12:06:20Z">
         <w:r>
           <w:rPr>
             <w:rFonts w:hint="default"/>
@@ -9645,7 +9626,7 @@
           <w:t>topic</w:t>
         </w:r>
       </w:ins>
-      <w:ins w:id="57" w:author="ylzhang" w:date="2018-05-25T12:04:04Z">
+      <w:ins w:id="52" w:author="ylzhang" w:date="2018-05-25T12:04:04Z">
         <w:r>
           <w:rPr>
             <w:rFonts w:hint="default"/>
@@ -9657,11 +9638,11 @@
     <w:p>
       <w:pPr>
         <w:rPr>
-          <w:ins w:id="58" w:author="ylzhang" w:date="2018-05-25T12:04:04Z"/>
-          <w:rFonts w:hint="default"/>
-        </w:rPr>
-      </w:pPr>
-      <w:ins w:id="59" w:author="ylzhang" w:date="2018-05-25T12:04:04Z">
+          <w:ins w:id="53" w:author="ylzhang" w:date="2018-05-25T12:04:04Z"/>
+          <w:rFonts w:hint="default"/>
+        </w:rPr>
+      </w:pPr>
+      <w:ins w:id="54" w:author="ylzhang" w:date="2018-05-25T12:04:04Z">
         <w:r>
           <w:rPr>
             <w:rFonts w:hint="default"/>
@@ -9669,7 +9650,7 @@
           <w:t xml:space="preserve">      2,</w:t>
         </w:r>
       </w:ins>
-      <w:ins w:id="60" w:author="ylzhang" w:date="2018-05-25T12:06:59Z">
+      <w:ins w:id="55" w:author="ylzhang" w:date="2018-05-25T12:06:59Z">
         <w:r>
           <w:rPr>
             <w:rFonts w:hint="default"/>
@@ -9677,7 +9658,7 @@
           <w:fldChar w:fldCharType="begin"/>
         </w:r>
       </w:ins>
-      <w:ins w:id="61" w:author="ylzhang" w:date="2018-05-25T12:06:59Z">
+      <w:ins w:id="56" w:author="ylzhang" w:date="2018-05-25T12:06:59Z">
         <w:r>
           <w:rPr>
             <w:rFonts w:hint="default"/>
@@ -9685,7 +9666,7 @@
           <w:instrText xml:space="preserve"> HYPERLINK \l "_主题选择信息" </w:instrText>
         </w:r>
       </w:ins>
-      <w:ins w:id="62" w:author="ylzhang" w:date="2018-05-25T12:06:59Z">
+      <w:ins w:id="57" w:author="ylzhang" w:date="2018-05-25T12:06:59Z">
         <w:r>
           <w:rPr>
             <w:rFonts w:hint="default"/>
@@ -9693,7 +9674,7 @@
           <w:fldChar w:fldCharType="separate"/>
         </w:r>
       </w:ins>
-      <w:ins w:id="63" w:author="ylzhang" w:date="2018-05-25T12:06:59Z">
+      <w:ins w:id="58" w:author="ylzhang" w:date="2018-05-25T12:06:59Z">
         <w:r>
           <w:rPr>
             <w:rStyle w:val="11"/>
@@ -9702,7 +9683,7 @@
           <w:t>主题选择信息</w:t>
         </w:r>
       </w:ins>
-      <w:ins w:id="64" w:author="ylzhang" w:date="2018-05-25T12:06:59Z">
+      <w:ins w:id="59" w:author="ylzhang" w:date="2018-05-25T12:06:59Z">
         <w:r>
           <w:rPr>
             <w:rFonts w:hint="default"/>
@@ -9710,7 +9691,7 @@
           <w:fldChar w:fldCharType="end"/>
         </w:r>
       </w:ins>
-      <w:ins w:id="65" w:author="ylzhang" w:date="2018-05-25T12:06:40Z">
+      <w:ins w:id="60" w:author="ylzhang" w:date="2018-05-25T12:06:40Z">
         <w:r>
           <w:rPr>
             <w:rFonts w:hint="default"/>
@@ -9718,7 +9699,7 @@
           <w:t>获取的</w:t>
         </w:r>
       </w:ins>
-      <w:ins w:id="66" w:author="ylzhang" w:date="2018-05-25T12:06:41Z">
+      <w:ins w:id="61" w:author="ylzhang" w:date="2018-05-25T12:06:41Z">
         <w:r>
           <w:rPr>
             <w:rFonts w:hint="default"/>
@@ -9726,7 +9707,7 @@
           <w:t>是</w:t>
         </w:r>
       </w:ins>
-      <w:ins w:id="67" w:author="ylzhang" w:date="2018-05-25T12:06:42Z">
+      <w:ins w:id="62" w:author="ylzhang" w:date="2018-05-25T12:06:42Z">
         <w:r>
           <w:rPr>
             <w:rFonts w:hint="default"/>
@@ -9734,7 +9715,7 @@
           <w:t>kafka</w:t>
         </w:r>
       </w:ins>
-      <w:ins w:id="68" w:author="ylzhang" w:date="2018-05-25T12:06:44Z">
+      <w:ins w:id="63" w:author="ylzhang" w:date="2018-05-25T12:06:44Z">
         <w:r>
           <w:rPr>
             <w:rFonts w:hint="default"/>
@@ -9742,7 +9723,7 @@
           <w:t>中所有</w:t>
         </w:r>
       </w:ins>
-      <w:ins w:id="69" w:author="ylzhang" w:date="2018-05-25T12:06:46Z">
+      <w:ins w:id="64" w:author="ylzhang" w:date="2018-05-25T12:06:46Z">
         <w:r>
           <w:rPr>
             <w:rFonts w:hint="default"/>
@@ -9750,7 +9731,7 @@
           <w:t>topic</w:t>
         </w:r>
       </w:ins>
-      <w:ins w:id="70" w:author="ylzhang" w:date="2018-05-25T12:04:04Z">
+      <w:ins w:id="65" w:author="ylzhang" w:date="2018-05-25T12:04:04Z">
         <w:r>
           <w:rPr>
             <w:rFonts w:hint="default"/>
@@ -9762,1308 +9743,1300 @@
     <w:p>
       <w:pPr>
         <w:rPr>
-          <w:ins w:id="72" w:author="ylzhang" w:date="2018-05-25T12:00:51Z"/>
-          <w:rFonts w:hint="default"/>
-        </w:rPr>
-        <w:pPrChange w:id="71" w:author="ylzhang" w:date="2018-05-25T12:02:42Z">
+          <w:ins w:id="66" w:author="ylzhang" w:date="2018-05-25T12:00:51Z"/>
+          <w:rFonts w:hint="default"/>
+        </w:rPr>
+      </w:pPr>
+    </w:p>
+    <w:p>
+      <w:pPr>
+        <w:rPr>
+          <w:rFonts w:hint="eastAsia"/>
+        </w:rPr>
+      </w:pPr>
+    </w:p>
+    <w:p>
+      <w:pPr>
+        <w:pStyle w:val="2"/>
+        <w:rPr>
+          <w:rFonts w:hint="default"/>
+        </w:rPr>
+      </w:pPr>
+      <w:r>
+        <w:rPr>
+          <w:rFonts w:hint="default"/>
+        </w:rPr>
+        <w:t>ka接口</w:t>
+      </w:r>
+    </w:p>
+    <w:p>
+      <w:pPr>
+        <w:pStyle w:val="3"/>
+        <w:rPr>
+          <w:rFonts w:hint="default"/>
+        </w:rPr>
+      </w:pPr>
+      <w:r>
+        <w:rPr>
+          <w:rFonts w:hint="default"/>
+        </w:rPr>
+        <w:t>设置平台ka地址</w:t>
+      </w:r>
+    </w:p>
+    <w:p>
+      <w:pPr/>
+      <w:r>
+        <w:t>Method:post</w:t>
+      </w:r>
+    </w:p>
+    <w:p>
+      <w:pPr>
+        <w:rPr>
+          <w:b/>
+          <w:bCs/>
+          <w:i w:val="0"/>
+          <w:iCs w:val="0"/>
+        </w:rPr>
+      </w:pPr>
+      <w:r>
+        <w:t>Url:</w:t>
+      </w:r>
+      <w:r>
+        <w:rPr>
+          <w:i w:val="0"/>
+          <w:iCs w:val="0"/>
+        </w:rPr>
+        <w:t>http://ip:port/</w:t>
+      </w:r>
+      <w:r>
+        <w:rPr>
+          <w:b/>
+          <w:bCs/>
+          <w:i w:val="0"/>
+          <w:iCs w:val="0"/>
+        </w:rPr>
+        <w:t>cii/ka/setAddr</w:t>
+      </w:r>
+    </w:p>
+    <w:p>
+      <w:pPr>
+        <w:rPr>
+          <w:b w:val="0"/>
+          <w:bCs w:val="0"/>
+          <w:i w:val="0"/>
+          <w:iCs w:val="0"/>
+        </w:rPr>
+      </w:pPr>
+      <w:r>
+        <w:rPr>
+          <w:b w:val="0"/>
+          <w:bCs w:val="0"/>
+          <w:i w:val="0"/>
+          <w:iCs w:val="0"/>
+        </w:rPr>
+        <w:t>Data:{</w:t>
+      </w:r>
+      <w:r>
+        <w:rPr>
+          <w:rFonts w:hint="default"/>
+        </w:rPr>
+        <w:t>“kafka_url”:””,</w:t>
+      </w:r>
+      <w:r>
+        <w:rPr>
+          <w:rFonts w:hint="default"/>
+          <w:b w:val="0"/>
+          <w:bCs w:val="0"/>
+          <w:i w:val="0"/>
+          <w:iCs w:val="0"/>
+        </w:rPr>
+        <w:t>“zk_url”:””,”</w:t>
+      </w:r>
+      <w:r>
+        <w:rPr>
+          <w:rFonts w:hint="default"/>
+        </w:rPr>
+        <w:t>jmx_url</w:t>
+      </w:r>
+      <w:r>
+        <w:rPr>
+          <w:rFonts w:hint="default"/>
+          <w:b w:val="0"/>
+          <w:bCs w:val="0"/>
+          <w:i w:val="0"/>
+          <w:iCs w:val="0"/>
+        </w:rPr>
+        <w:t>”:””</w:t>
+      </w:r>
+      <w:r>
+        <w:rPr>
+          <w:b w:val="0"/>
+          <w:bCs w:val="0"/>
+          <w:i w:val="0"/>
+          <w:iCs w:val="0"/>
+        </w:rPr>
+        <w:t>}</w:t>
+      </w:r>
+    </w:p>
+    <w:p>
+      <w:pPr>
+        <w:rPr>
+          <w:rFonts w:hint="eastAsia"/>
+          <w:b w:val="0"/>
+          <w:bCs w:val="0"/>
+          <w:i w:val="0"/>
+          <w:iCs w:val="0"/>
+        </w:rPr>
+      </w:pPr>
+      <w:r>
+        <w:rPr>
+          <w:b w:val="0"/>
+          <w:bCs w:val="0"/>
+          <w:i w:val="0"/>
+          <w:iCs w:val="0"/>
+        </w:rPr>
+        <w:t>Response:</w:t>
+      </w:r>
+      <w:r>
+        <w:rPr>
+          <w:rFonts w:hint="eastAsia"/>
+          <w:b w:val="0"/>
+          <w:bCs w:val="0"/>
+          <w:i w:val="0"/>
+          <w:iCs w:val="0"/>
+        </w:rPr>
+        <w:t>{"success":true}</w:t>
+      </w:r>
+    </w:p>
+    <w:p>
+      <w:pPr>
+        <w:pStyle w:val="3"/>
+        <w:rPr>
+          <w:rFonts w:hint="default"/>
+        </w:rPr>
+      </w:pPr>
+      <w:r>
+        <w:rPr>
+          <w:rFonts w:hint="default"/>
+        </w:rPr>
+        <w:t>获取平台ka地址</w:t>
+      </w:r>
+    </w:p>
+    <w:p>
+      <w:pPr/>
+      <w:r>
+        <w:t>Method:get</w:t>
+      </w:r>
+    </w:p>
+    <w:p>
+      <w:pPr>
+        <w:rPr>
+          <w:b w:val="0"/>
+          <w:bCs w:val="0"/>
+          <w:i w:val="0"/>
+          <w:iCs w:val="0"/>
+        </w:rPr>
+      </w:pPr>
+      <w:r>
+        <w:t>Url:</w:t>
+      </w:r>
+      <w:r>
+        <w:rPr>
+          <w:i w:val="0"/>
+          <w:iCs w:val="0"/>
+        </w:rPr>
+        <w:t>http://ip:port/</w:t>
+      </w:r>
+      <w:r>
+        <w:rPr>
+          <w:b/>
+          <w:bCs/>
+          <w:i w:val="0"/>
+          <w:iCs w:val="0"/>
+        </w:rPr>
+        <w:t>cii/ka/getAddr</w:t>
+      </w:r>
+    </w:p>
+    <w:p>
+      <w:pPr>
+        <w:rPr>
+          <w:rFonts w:hint="eastAsia"/>
+          <w:b w:val="0"/>
+          <w:bCs w:val="0"/>
+          <w:i w:val="0"/>
+          <w:iCs w:val="0"/>
+        </w:rPr>
+      </w:pPr>
+      <w:r>
+        <w:rPr>
+          <w:b w:val="0"/>
+          <w:bCs w:val="0"/>
+          <w:i w:val="0"/>
+          <w:iCs w:val="0"/>
+        </w:rPr>
+        <w:t>Response:</w:t>
+      </w:r>
+      <w:r>
+        <w:rPr>
+          <w:rFonts w:hint="eastAsia"/>
+          <w:b w:val="0"/>
+          <w:bCs w:val="0"/>
+          <w:i w:val="0"/>
+          <w:iCs w:val="0"/>
+        </w:rPr>
+        <w:t>{"success":true</w:t>
+      </w:r>
+      <w:r>
+        <w:rPr>
+          <w:rFonts w:hint="default"/>
+          <w:b w:val="0"/>
+          <w:bCs w:val="0"/>
+          <w:i w:val="0"/>
+          <w:iCs w:val="0"/>
+        </w:rPr>
+        <w:t>,”results”:{obj}</w:t>
+      </w:r>
+      <w:r>
+        <w:rPr>
+          <w:rFonts w:hint="eastAsia"/>
+          <w:b w:val="0"/>
+          <w:bCs w:val="0"/>
+          <w:i w:val="0"/>
+          <w:iCs w:val="0"/>
+        </w:rPr>
+        <w:t>}</w:t>
+      </w:r>
+    </w:p>
+    <w:p>
+      <w:pPr>
+        <w:rPr>
+          <w:rFonts w:hint="default"/>
+          <w:b w:val="0"/>
+          <w:bCs w:val="0"/>
+          <w:i w:val="0"/>
+          <w:iCs w:val="0"/>
+        </w:rPr>
+      </w:pPr>
+      <w:r>
+        <w:rPr>
+          <w:rFonts w:hint="default"/>
+          <w:b w:val="0"/>
+          <w:bCs w:val="0"/>
+          <w:i w:val="0"/>
+          <w:iCs w:val="0"/>
+        </w:rPr>
+        <w:t>obj: {</w:t>
+      </w:r>
+    </w:p>
+    <w:p>
+      <w:pPr>
+        <w:rPr>
+          <w:rFonts w:hint="default"/>
+          <w:b w:val="0"/>
+          <w:bCs w:val="0"/>
+          <w:i w:val="0"/>
+          <w:iCs w:val="0"/>
+        </w:rPr>
+      </w:pPr>
+      <w:r>
+        <w:rPr>
+          <w:rFonts w:hint="default"/>
+          <w:b w:val="0"/>
+          <w:bCs w:val="0"/>
+          <w:i w:val="0"/>
+          <w:iCs w:val="0"/>
+        </w:rPr>
+        <w:t xml:space="preserve">        "kds_id": ""       # id</w:t>
+      </w:r>
+    </w:p>
+    <w:p>
+      <w:pPr>
+        <w:rPr>
+          <w:rFonts w:hint="default"/>
+          <w:b w:val="0"/>
+          <w:bCs w:val="0"/>
+          <w:i w:val="0"/>
+          <w:iCs w:val="0"/>
+        </w:rPr>
+      </w:pPr>
+      <w:r>
+        <w:rPr>
+          <w:rFonts w:hint="default"/>
+          <w:b w:val="0"/>
+          <w:bCs w:val="0"/>
+          <w:i w:val="0"/>
+          <w:iCs w:val="0"/>
+        </w:rPr>
+        <w:tab/>
+      </w:r>
+      <w:r>
+        <w:rPr>
+          <w:rFonts w:hint="default"/>
+          <w:b w:val="0"/>
+          <w:bCs w:val="0"/>
+          <w:i w:val="0"/>
+          <w:iCs w:val="0"/>
+        </w:rPr>
+        <w:tab/>
+      </w:r>
+      <w:r>
+        <w:rPr>
+          <w:rFonts w:hint="default"/>
+          <w:b w:val="0"/>
+          <w:bCs w:val="0"/>
+          <w:i w:val="0"/>
+          <w:iCs w:val="0"/>
+        </w:rPr>
+        <w:t>"kds_name": "",   #名称</w:t>
+      </w:r>
+    </w:p>
+    <w:p>
+      <w:pPr>
+        <w:rPr>
+          <w:rFonts w:hint="default"/>
+        </w:rPr>
+      </w:pPr>
+      <w:r>
+        <w:rPr>
+          <w:rFonts w:hint="default"/>
+          <w:b w:val="0"/>
+          <w:bCs w:val="0"/>
+          <w:i w:val="0"/>
+          <w:iCs w:val="0"/>
+        </w:rPr>
+        <w:t xml:space="preserve">        </w:t>
+      </w:r>
+      <w:r>
+        <w:rPr>
+          <w:rFonts w:hint="default"/>
+        </w:rPr>
+        <w:t>“kafka_url”:””,    # kafka地址</w:t>
+      </w:r>
+    </w:p>
+    <w:p>
+      <w:pPr>
+        <w:rPr>
+          <w:rFonts w:hint="default"/>
+        </w:rPr>
+      </w:pPr>
+      <w:r>
+        <w:rPr>
+          <w:rFonts w:hint="default"/>
+        </w:rPr>
+        <w:t xml:space="preserve">        ”zk_url”:””,       # zookeeper地址</w:t>
+      </w:r>
+    </w:p>
+    <w:p>
+      <w:pPr>
+        <w:rPr>
+          <w:rFonts w:hint="default"/>
+          <w:b w:val="0"/>
+          <w:bCs w:val="0"/>
+          <w:i w:val="0"/>
+          <w:iCs w:val="0"/>
+        </w:rPr>
+      </w:pPr>
+      <w:r>
+        <w:rPr>
+          <w:rFonts w:hint="default"/>
+        </w:rPr>
+        <w:t xml:space="preserve">        ”jmx_url”:””      # kafka jmx地址</w:t>
+      </w:r>
+    </w:p>
+    <w:p>
+      <w:pPr>
+        <w:rPr>
+          <w:rFonts w:hint="eastAsia"/>
+        </w:rPr>
+      </w:pPr>
+      <w:r>
+        <w:rPr>
+          <w:rFonts w:hint="default"/>
+          <w:b w:val="0"/>
+          <w:bCs w:val="0"/>
+          <w:i w:val="0"/>
+          <w:iCs w:val="0"/>
+        </w:rPr>
+        <w:t>}</w:t>
+      </w:r>
+    </w:p>
+    <w:p>
+      <w:pPr>
+        <w:pStyle w:val="3"/>
+        <w:rPr>
+          <w:rFonts w:hint="default"/>
+          <w:b w:val="0"/>
+          <w:bCs w:val="0"/>
+          <w:i/>
+          <w:iCs/>
+        </w:rPr>
+      </w:pPr>
+      <w:r>
+        <w:rPr>
+          <w:rFonts w:hint="default"/>
+        </w:rPr>
+        <w:t>主题列表信息</w:t>
+      </w:r>
+    </w:p>
+    <w:p>
+      <w:pPr/>
+      <w:r>
+        <w:t>Method:get</w:t>
+      </w:r>
+    </w:p>
+    <w:p>
+      <w:pPr>
+        <w:rPr>
+          <w:b w:val="0"/>
+          <w:bCs w:val="0"/>
+          <w:i w:val="0"/>
+          <w:iCs w:val="0"/>
+        </w:rPr>
+      </w:pPr>
+      <w:r>
+        <w:t>Url:</w:t>
+      </w:r>
+      <w:r>
+        <w:rPr>
+          <w:i w:val="0"/>
+          <w:iCs w:val="0"/>
+        </w:rPr>
+        <w:t>http://ip:port/</w:t>
+      </w:r>
+      <w:r>
+        <w:rPr>
+          <w:b/>
+          <w:bCs/>
+          <w:i w:val="0"/>
+          <w:iCs w:val="0"/>
+        </w:rPr>
+        <w:t>cii/ka/getAllTopic</w:t>
+      </w:r>
+    </w:p>
+    <w:p>
+      <w:pPr>
+        <w:rPr>
+          <w:rFonts w:hint="eastAsia"/>
+          <w:b w:val="0"/>
+          <w:bCs w:val="0"/>
+          <w:i w:val="0"/>
+          <w:iCs w:val="0"/>
+        </w:rPr>
+      </w:pPr>
+      <w:r>
+        <w:rPr>
+          <w:b w:val="0"/>
+          <w:bCs w:val="0"/>
+          <w:i w:val="0"/>
+          <w:iCs w:val="0"/>
+        </w:rPr>
+        <w:t>Response:</w:t>
+      </w:r>
+      <w:r>
+        <w:rPr>
+          <w:rFonts w:hint="eastAsia"/>
+          <w:b w:val="0"/>
+          <w:bCs w:val="0"/>
+          <w:i w:val="0"/>
+          <w:iCs w:val="0"/>
+        </w:rPr>
+        <w:t>{"success":true</w:t>
+      </w:r>
+      <w:r>
+        <w:rPr>
+          <w:rFonts w:hint="default"/>
+          <w:b w:val="0"/>
+          <w:bCs w:val="0"/>
+          <w:i w:val="0"/>
+          <w:iCs w:val="0"/>
+        </w:rPr>
+        <w:t>,”results”:[{obj},{obj}...]</w:t>
+      </w:r>
+      <w:r>
+        <w:rPr>
+          <w:rFonts w:hint="eastAsia"/>
+          <w:b w:val="0"/>
+          <w:bCs w:val="0"/>
+          <w:i w:val="0"/>
+          <w:iCs w:val="0"/>
+        </w:rPr>
+        <w:t>}</w:t>
+      </w:r>
+    </w:p>
+    <w:p>
+      <w:pPr>
+        <w:rPr>
+          <w:rFonts w:hint="default"/>
+          <w:b w:val="0"/>
+          <w:bCs w:val="0"/>
+          <w:i w:val="0"/>
+          <w:iCs w:val="0"/>
+        </w:rPr>
+      </w:pPr>
+      <w:r>
+        <w:rPr>
+          <w:rFonts w:hint="default"/>
+          <w:b w:val="0"/>
+          <w:bCs w:val="0"/>
+          <w:i w:val="0"/>
+          <w:iCs w:val="0"/>
+        </w:rPr>
+        <w:t>obj: {</w:t>
+      </w:r>
+    </w:p>
+    <w:p>
+      <w:pPr>
+        <w:rPr>
+          <w:rFonts w:hint="default"/>
+          <w:b w:val="0"/>
+          <w:bCs w:val="0"/>
+          <w:i w:val="0"/>
+          <w:iCs w:val="0"/>
+        </w:rPr>
+      </w:pPr>
+      <w:r>
+        <w:rPr>
+          <w:rFonts w:hint="default"/>
+          <w:b w:val="0"/>
+          <w:bCs w:val="0"/>
+          <w:i w:val="0"/>
+          <w:iCs w:val="0"/>
+        </w:rPr>
+        <w:t xml:space="preserve">        "topic": ""               #主题名</w:t>
+      </w:r>
+    </w:p>
+    <w:p>
+      <w:pPr>
+        <w:rPr>
+          <w:rFonts w:hint="default"/>
+          <w:b w:val="0"/>
+          <w:bCs w:val="0"/>
+          <w:i w:val="0"/>
+          <w:iCs w:val="0"/>
+        </w:rPr>
+      </w:pPr>
+      <w:r>
+        <w:rPr>
+          <w:rFonts w:hint="default"/>
+          <w:b w:val="0"/>
+          <w:bCs w:val="0"/>
+          <w:i w:val="0"/>
+          <w:iCs w:val="0"/>
+        </w:rPr>
+        <w:tab/>
+      </w:r>
+      <w:r>
+        <w:rPr>
+          <w:rFonts w:hint="default"/>
+          <w:b w:val="0"/>
+          <w:bCs w:val="0"/>
+          <w:i w:val="0"/>
+          <w:iCs w:val="0"/>
+        </w:rPr>
+        <w:tab/>
+      </w:r>
+      <w:r>
+        <w:rPr>
+          <w:rFonts w:hint="default"/>
+          <w:b w:val="0"/>
+          <w:bCs w:val="0"/>
+          <w:i w:val="0"/>
+          <w:iCs w:val="0"/>
+        </w:rPr>
+        <w:t>"partitionCount": "",      #分区数</w:t>
+      </w:r>
+    </w:p>
+    <w:p>
+      <w:pPr>
+        <w:rPr>
+          <w:rFonts w:hint="default"/>
+          <w:b w:val="0"/>
+          <w:bCs w:val="0"/>
+          <w:i w:val="0"/>
+          <w:iCs w:val="0"/>
+        </w:rPr>
+      </w:pPr>
+      <w:r>
+        <w:rPr>
+          <w:rFonts w:hint="default"/>
+          <w:b w:val="0"/>
+          <w:bCs w:val="0"/>
+          <w:i w:val="0"/>
+          <w:iCs w:val="0"/>
+        </w:rPr>
+        <w:t xml:space="preserve">        “replicationFactor”:””,    #副本数 </w:t>
+      </w:r>
+    </w:p>
+    <w:p>
+      <w:pPr>
+        <w:rPr>
+          <w:rFonts w:hint="default"/>
+          <w:b w:val="0"/>
+          <w:bCs w:val="0"/>
+          <w:i w:val="0"/>
+          <w:iCs w:val="0"/>
+        </w:rPr>
+      </w:pPr>
+      <w:r>
+        <w:rPr>
+          <w:rFonts w:hint="default"/>
+          <w:b w:val="0"/>
+          <w:bCs w:val="0"/>
+          <w:i w:val="0"/>
+          <w:iCs w:val="0"/>
+        </w:rPr>
+        <w:tab/>
+      </w:r>
+      <w:r>
+        <w:rPr>
+          <w:rFonts w:hint="default"/>
+          <w:b w:val="0"/>
+          <w:bCs w:val="0"/>
+          <w:i w:val="0"/>
+          <w:iCs w:val="0"/>
+        </w:rPr>
+        <w:tab/>
+      </w:r>
+      <w:r>
+        <w:rPr>
+          <w:rFonts w:hint="default"/>
+          <w:b w:val="0"/>
+          <w:bCs w:val="0"/>
+          <w:i w:val="0"/>
+          <w:iCs w:val="0"/>
+        </w:rPr>
+        <w:t>"configs": "",            #配置项</w:t>
+      </w:r>
+    </w:p>
+    <w:p>
+      <w:pPr>
+        <w:rPr>
+          <w:rFonts w:hint="default"/>
+          <w:b w:val="0"/>
+          <w:bCs w:val="0"/>
+          <w:i w:val="0"/>
+          <w:iCs w:val="0"/>
+        </w:rPr>
+      </w:pPr>
+      <w:r>
+        <w:rPr>
+          <w:rFonts w:hint="default"/>
+          <w:b w:val="0"/>
+          <w:bCs w:val="0"/>
+          <w:i w:val="0"/>
+          <w:iCs w:val="0"/>
+        </w:rPr>
+        <w:tab/>
+      </w:r>
+      <w:r>
+        <w:rPr>
+          <w:rFonts w:hint="default"/>
+          <w:b w:val="0"/>
+          <w:bCs w:val="0"/>
+          <w:i w:val="0"/>
+          <w:iCs w:val="0"/>
+        </w:rPr>
+        <w:tab/>
+      </w:r>
+      <w:r>
+        <w:rPr>
+          <w:rFonts w:hint="default"/>
+          <w:b w:val="0"/>
+          <w:bCs w:val="0"/>
+          <w:i w:val="0"/>
+          <w:iCs w:val="0"/>
+        </w:rPr>
+        <w:t>"markDelete": "",        #删除标记</w:t>
+      </w:r>
+    </w:p>
+    <w:p>
+      <w:pPr>
+        <w:rPr>
+          <w:rFonts w:hint="default"/>
+          <w:b w:val="0"/>
+          <w:bCs w:val="0"/>
+          <w:i w:val="0"/>
+          <w:iCs w:val="0"/>
+        </w:rPr>
+      </w:pPr>
+      <w:r>
+        <w:rPr>
+          <w:rFonts w:hint="default"/>
+          <w:b w:val="0"/>
+          <w:bCs w:val="0"/>
+          <w:i w:val="0"/>
+          <w:iCs w:val="0"/>
+        </w:rPr>
+        <w:t>}</w:t>
+      </w:r>
+    </w:p>
+    <w:p>
+      <w:pPr>
+        <w:pStyle w:val="3"/>
+        <w:rPr>
+          <w:rFonts w:hint="default"/>
+        </w:rPr>
+      </w:pPr>
+      <w:r>
+        <w:rPr>
+          <w:rFonts w:hint="default"/>
+        </w:rPr>
+        <w:t>主题信息查询</w:t>
+      </w:r>
+    </w:p>
+    <w:p>
+      <w:pPr/>
+      <w:r>
+        <w:t>Method:post</w:t>
+      </w:r>
+    </w:p>
+    <w:p>
+      <w:pPr>
+        <w:rPr>
+          <w:b/>
+          <w:bCs/>
+          <w:i w:val="0"/>
+          <w:iCs w:val="0"/>
+        </w:rPr>
+      </w:pPr>
+      <w:r>
+        <w:t>Url:</w:t>
+      </w:r>
+      <w:r>
+        <w:rPr>
+          <w:i w:val="0"/>
+          <w:iCs w:val="0"/>
+        </w:rPr>
+        <w:t>http://ip:port/</w:t>
+      </w:r>
+      <w:r>
+        <w:rPr>
+          <w:b/>
+          <w:bCs/>
+          <w:i w:val="0"/>
+          <w:iCs w:val="0"/>
+        </w:rPr>
+        <w:t>cii/ka/getTopic</w:t>
+      </w:r>
+    </w:p>
+    <w:p>
+      <w:pPr>
+        <w:rPr>
+          <w:b w:val="0"/>
+          <w:bCs w:val="0"/>
+          <w:i w:val="0"/>
+          <w:iCs w:val="0"/>
+        </w:rPr>
+      </w:pPr>
+      <w:r>
+        <w:rPr>
+          <w:b w:val="0"/>
+          <w:bCs w:val="0"/>
+          <w:i w:val="0"/>
+          <w:iCs w:val="0"/>
+        </w:rPr>
+        <w:t>Data:{</w:t>
+      </w:r>
+      <w:r>
+        <w:rPr>
+          <w:rFonts w:hint="default"/>
+          <w:b w:val="0"/>
+          <w:bCs w:val="0"/>
+          <w:i w:val="0"/>
+          <w:iCs w:val="0"/>
+        </w:rPr>
+        <w:t>“topic”:””</w:t>
+      </w:r>
+      <w:r>
+        <w:rPr>
+          <w:b w:val="0"/>
+          <w:bCs w:val="0"/>
+          <w:i w:val="0"/>
+          <w:iCs w:val="0"/>
+        </w:rPr>
+        <w:t>}</w:t>
+      </w:r>
+    </w:p>
+    <w:p>
+      <w:pPr>
+        <w:rPr>
+          <w:rFonts w:hint="eastAsia"/>
+          <w:b w:val="0"/>
+          <w:bCs w:val="0"/>
+          <w:i w:val="0"/>
+          <w:iCs w:val="0"/>
+        </w:rPr>
+      </w:pPr>
+      <w:r>
+        <w:rPr>
+          <w:b w:val="0"/>
+          <w:bCs w:val="0"/>
+          <w:i w:val="0"/>
+          <w:iCs w:val="0"/>
+        </w:rPr>
+        <w:t>Response:</w:t>
+      </w:r>
+      <w:r>
+        <w:rPr>
+          <w:rFonts w:hint="eastAsia"/>
+          <w:b w:val="0"/>
+          <w:bCs w:val="0"/>
+          <w:i w:val="0"/>
+          <w:iCs w:val="0"/>
+        </w:rPr>
+        <w:t>{"success":true</w:t>
+      </w:r>
+      <w:r>
+        <w:rPr>
+          <w:rFonts w:hint="default"/>
+          <w:b w:val="0"/>
+          <w:bCs w:val="0"/>
+          <w:i w:val="0"/>
+          <w:iCs w:val="0"/>
+        </w:rPr>
+        <w:t>,”results”:[{obj},{obj}...]</w:t>
+      </w:r>
+      <w:r>
+        <w:rPr>
+          <w:rFonts w:hint="eastAsia"/>
+          <w:b w:val="0"/>
+          <w:bCs w:val="0"/>
+          <w:i w:val="0"/>
+          <w:iCs w:val="0"/>
+        </w:rPr>
+        <w:t>}</w:t>
+      </w:r>
+    </w:p>
+    <w:p>
+      <w:pPr>
+        <w:rPr>
+          <w:rFonts w:hint="default"/>
+          <w:b w:val="0"/>
+          <w:bCs w:val="0"/>
+          <w:i w:val="0"/>
+          <w:iCs w:val="0"/>
+        </w:rPr>
+      </w:pPr>
+      <w:r>
+        <w:rPr>
+          <w:rFonts w:hint="default"/>
+          <w:b w:val="0"/>
+          <w:bCs w:val="0"/>
+          <w:i w:val="0"/>
+          <w:iCs w:val="0"/>
+        </w:rPr>
+        <w:t>obj: {</w:t>
+      </w:r>
+    </w:p>
+    <w:p>
+      <w:pPr>
+        <w:rPr>
+          <w:rFonts w:hint="default"/>
+          <w:b w:val="0"/>
+          <w:bCs w:val="0"/>
+          <w:i w:val="0"/>
+          <w:iCs w:val="0"/>
+        </w:rPr>
+      </w:pPr>
+      <w:r>
+        <w:rPr>
+          <w:rFonts w:hint="default"/>
+          <w:b w:val="0"/>
+          <w:bCs w:val="0"/>
+          <w:i w:val="0"/>
+          <w:iCs w:val="0"/>
+        </w:rPr>
+        <w:t xml:space="preserve">        "partition": ""      #分区</w:t>
+      </w:r>
+    </w:p>
+    <w:p>
+      <w:pPr>
+        <w:rPr>
+          <w:rFonts w:hint="default"/>
+          <w:b w:val="0"/>
+          <w:bCs w:val="0"/>
+          <w:i w:val="0"/>
+          <w:iCs w:val="0"/>
+        </w:rPr>
+      </w:pPr>
+      <w:r>
+        <w:rPr>
+          <w:rFonts w:hint="default"/>
+          <w:b w:val="0"/>
+          <w:bCs w:val="0"/>
+          <w:i w:val="0"/>
+          <w:iCs w:val="0"/>
+        </w:rPr>
+        <w:tab/>
+      </w:r>
+      <w:r>
+        <w:rPr>
+          <w:rFonts w:hint="default"/>
+          <w:b w:val="0"/>
+          <w:bCs w:val="0"/>
+          <w:i w:val="0"/>
+          <w:iCs w:val="0"/>
+        </w:rPr>
+        <w:tab/>
+      </w:r>
+      <w:r>
+        <w:rPr>
+          <w:rFonts w:hint="default"/>
+          <w:b w:val="0"/>
+          <w:bCs w:val="0"/>
+          <w:i w:val="0"/>
+          <w:iCs w:val="0"/>
+        </w:rPr>
+        <w:t>"leader": "",       #主节点</w:t>
+      </w:r>
+    </w:p>
+    <w:p>
+      <w:pPr>
+        <w:rPr>
+          <w:rFonts w:hint="default"/>
+          <w:b w:val="0"/>
+          <w:bCs w:val="0"/>
+          <w:i w:val="0"/>
+          <w:iCs w:val="0"/>
+        </w:rPr>
+      </w:pPr>
+      <w:r>
+        <w:rPr>
+          <w:rFonts w:hint="default"/>
+          <w:b w:val="0"/>
+          <w:bCs w:val="0"/>
+          <w:i w:val="0"/>
+          <w:iCs w:val="0"/>
+        </w:rPr>
+        <w:t xml:space="preserve">        “replicas”:””,     #副本节点 </w:t>
+      </w:r>
+    </w:p>
+    <w:p>
+      <w:pPr>
+        <w:rPr>
+          <w:rFonts w:hint="default"/>
+          <w:b w:val="0"/>
+          <w:bCs w:val="0"/>
+          <w:i w:val="0"/>
+          <w:iCs w:val="0"/>
+        </w:rPr>
+      </w:pPr>
+      <w:r>
+        <w:rPr>
+          <w:rFonts w:hint="default"/>
+          <w:b w:val="0"/>
+          <w:bCs w:val="0"/>
+          <w:i w:val="0"/>
+          <w:iCs w:val="0"/>
+        </w:rPr>
+        <w:tab/>
+      </w:r>
+      <w:r>
+        <w:rPr>
+          <w:rFonts w:hint="default"/>
+          <w:b w:val="0"/>
+          <w:bCs w:val="0"/>
+          <w:i w:val="0"/>
+          <w:iCs w:val="0"/>
+        </w:rPr>
+        <w:tab/>
+      </w:r>
+      <w:r>
+        <w:rPr>
+          <w:rFonts w:hint="default"/>
+          <w:b w:val="0"/>
+          <w:bCs w:val="0"/>
+          <w:i w:val="0"/>
+          <w:iCs w:val="0"/>
+        </w:rPr>
+        <w:t>"isr": "",         #同步节点</w:t>
+      </w:r>
+    </w:p>
+    <w:p>
+      <w:pPr>
+        <w:rPr>
+          <w:rFonts w:hint="default"/>
+          <w:b w:val="0"/>
+          <w:bCs w:val="0"/>
+          <w:i w:val="0"/>
+          <w:iCs w:val="0"/>
+        </w:rPr>
+      </w:pPr>
+      <w:r>
+        <w:rPr>
+          <w:rFonts w:hint="default"/>
+          <w:b w:val="0"/>
+          <w:bCs w:val="0"/>
+          <w:i w:val="0"/>
+          <w:iCs w:val="0"/>
+        </w:rPr>
+        <w:t>}</w:t>
+      </w:r>
+    </w:p>
+    <w:p>
+      <w:pPr>
+        <w:pStyle w:val="3"/>
+      </w:pPr>
+      <w:r>
+        <w:t>主题日志结束偏移量查询</w:t>
+      </w:r>
+    </w:p>
+    <w:p>
+      <w:pPr/>
+      <w:r>
+        <w:t>Method:post</w:t>
+      </w:r>
+    </w:p>
+    <w:p>
+      <w:pPr>
+        <w:rPr>
+          <w:b/>
+          <w:bCs/>
+          <w:i w:val="0"/>
+          <w:iCs w:val="0"/>
+        </w:rPr>
+      </w:pPr>
+      <w:r>
+        <w:t>Url:</w:t>
+      </w:r>
+      <w:r>
+        <w:rPr>
+          <w:i w:val="0"/>
+          <w:iCs w:val="0"/>
+        </w:rPr>
+        <w:t>http://ip:port/</w:t>
+      </w:r>
+      <w:r>
+        <w:rPr>
+          <w:b/>
+          <w:bCs/>
+          <w:i w:val="0"/>
+          <w:iCs w:val="0"/>
+        </w:rPr>
+        <w:t>cii/ka/logEndOffset</w:t>
+      </w:r>
+    </w:p>
+    <w:p>
+      <w:pPr>
+        <w:rPr>
+          <w:b w:val="0"/>
+          <w:bCs w:val="0"/>
+          <w:i w:val="0"/>
+          <w:iCs w:val="0"/>
+        </w:rPr>
+      </w:pPr>
+      <w:r>
+        <w:rPr>
+          <w:b w:val="0"/>
+          <w:bCs w:val="0"/>
+          <w:i w:val="0"/>
+          <w:iCs w:val="0"/>
+        </w:rPr>
+        <w:t>Data:{</w:t>
+      </w:r>
+      <w:r>
+        <w:rPr>
+          <w:rFonts w:hint="default"/>
+          <w:b w:val="0"/>
+          <w:bCs w:val="0"/>
+          <w:i w:val="0"/>
+          <w:iCs w:val="0"/>
+        </w:rPr>
+        <w:t>“</w:t>
+      </w:r>
+      <w:r>
+        <w:rPr>
+          <w:rFonts w:hint="default"/>
+        </w:rPr>
+        <w:t>topic</w:t>
+      </w:r>
+      <w:r>
+        <w:rPr>
+          <w:rFonts w:hint="default"/>
+          <w:b w:val="0"/>
+          <w:bCs w:val="0"/>
+          <w:i w:val="0"/>
+          <w:iCs w:val="0"/>
+        </w:rPr>
+        <w:t>”:””</w:t>
+      </w:r>
+      <w:r>
+        <w:rPr>
+          <w:b w:val="0"/>
+          <w:bCs w:val="0"/>
+          <w:i w:val="0"/>
+          <w:iCs w:val="0"/>
+        </w:rPr>
+        <w:t>}</w:t>
+      </w:r>
+    </w:p>
+    <w:p>
+      <w:pPr>
+        <w:rPr>
+          <w:rFonts w:hint="eastAsia"/>
+          <w:b w:val="0"/>
+          <w:bCs w:val="0"/>
+          <w:i w:val="0"/>
+          <w:iCs w:val="0"/>
+        </w:rPr>
+      </w:pPr>
+      <w:r>
+        <w:rPr>
+          <w:b w:val="0"/>
+          <w:bCs w:val="0"/>
+          <w:i w:val="0"/>
+          <w:iCs w:val="0"/>
+        </w:rPr>
+        <w:t>Response:</w:t>
+      </w:r>
+      <w:r>
+        <w:rPr>
+          <w:rFonts w:hint="eastAsia"/>
+          <w:b w:val="0"/>
+          <w:bCs w:val="0"/>
+          <w:i w:val="0"/>
+          <w:iCs w:val="0"/>
+        </w:rPr>
+        <w:t>{"success":true</w:t>
+      </w:r>
+      <w:r>
+        <w:rPr>
+          <w:rFonts w:hint="default"/>
+          <w:b w:val="0"/>
+          <w:bCs w:val="0"/>
+          <w:i w:val="0"/>
+          <w:iCs w:val="0"/>
+        </w:rPr>
+        <w:t>,”results”:{obj}</w:t>
+      </w:r>
+      <w:r>
+        <w:rPr>
+          <w:rFonts w:hint="eastAsia"/>
+          <w:b w:val="0"/>
+          <w:bCs w:val="0"/>
+          <w:i w:val="0"/>
+          <w:iCs w:val="0"/>
+        </w:rPr>
+        <w:t>}</w:t>
+      </w:r>
+    </w:p>
+    <w:p>
+      <w:pPr>
+        <w:rPr>
+          <w:rFonts w:hint="default"/>
+          <w:b w:val="0"/>
+          <w:bCs w:val="0"/>
+          <w:i w:val="0"/>
+          <w:iCs w:val="0"/>
+        </w:rPr>
+      </w:pPr>
+      <w:r>
+        <w:rPr>
+          <w:rFonts w:hint="default"/>
+          <w:b w:val="0"/>
+          <w:bCs w:val="0"/>
+          <w:i w:val="0"/>
+          <w:iCs w:val="0"/>
+        </w:rPr>
+        <w:t>obj: { “total”:””, "{par_num}": {offset} }</w:t>
+      </w:r>
+    </w:p>
+    <w:p>
+      <w:pPr>
+        <w:rPr>
+          <w:rFonts w:hint="default"/>
+          <w:b w:val="0"/>
+          <w:bCs w:val="0"/>
+          <w:i w:val="0"/>
+          <w:iCs w:val="0"/>
+        </w:rPr>
+      </w:pPr>
+      <w:r>
+        <w:rPr>
+          <w:rFonts w:hint="default"/>
+          <w:b w:val="0"/>
+          <w:bCs w:val="0"/>
+          <w:i w:val="0"/>
+          <w:iCs w:val="0"/>
+        </w:rPr>
+        <w:t>说明：{par_num}:具体的分区，如0,1,2;</w:t>
+      </w:r>
+    </w:p>
+    <w:p>
+      <w:pPr>
+        <w:rPr>
+          <w:rFonts w:hint="default"/>
+          <w:b w:val="0"/>
+          <w:bCs w:val="0"/>
+          <w:i w:val="0"/>
+          <w:iCs w:val="0"/>
+        </w:rPr>
+      </w:pPr>
+      <w:r>
+        <w:rPr>
+          <w:rFonts w:hint="default"/>
+          <w:b w:val="0"/>
+          <w:bCs w:val="0"/>
+          <w:i w:val="0"/>
+          <w:iCs w:val="0"/>
+        </w:rPr>
+        <w:t xml:space="preserve">      {offset}:分区对应的日志偏移量.</w:t>
+      </w:r>
+    </w:p>
+    <w:p>
+      <w:pPr>
+        <w:rPr>
+          <w:rFonts w:hint="default"/>
+          <w:b w:val="0"/>
+          <w:bCs w:val="0"/>
+          <w:i w:val="0"/>
+          <w:iCs w:val="0"/>
+        </w:rPr>
+      </w:pPr>
+      <w:r>
+        <w:rPr>
+          <w:rFonts w:hint="default"/>
+          <w:b w:val="0"/>
+          <w:bCs w:val="0"/>
+          <w:i w:val="0"/>
+          <w:iCs w:val="0"/>
+        </w:rPr>
+        <w:t>例子，一个topic有四个分区，则数据如下：</w:t>
+      </w:r>
+    </w:p>
+    <w:p>
+      <w:pPr>
+        <w:rPr>
+          <w:rFonts w:hint="default"/>
+          <w:b w:val="0"/>
+          <w:bCs w:val="0"/>
+          <w:i w:val="0"/>
+          <w:iCs w:val="0"/>
+        </w:rPr>
+      </w:pPr>
+      <w:r>
+        <w:rPr>
+          <w:rFonts w:hint="default"/>
+          <w:b w:val="0"/>
+          <w:bCs w:val="0"/>
+          <w:i w:val="0"/>
+          <w:iCs w:val="0"/>
+        </w:rPr>
+        <w:t>{“0”:2000,”1”:1999,”2”:1990,”3”:2000,“total”:7989}</w:t>
+      </w:r>
+    </w:p>
+    <w:p>
+      <w:pPr>
+        <w:pStyle w:val="3"/>
+        <w:rPr>
+          <w:ins w:id="68" w:author="ylzhang" w:date="2018-05-18T16:21:13Z"/>
+          <w:rFonts w:hint="default"/>
+        </w:rPr>
+        <w:pPrChange w:id="67" w:author="ylzhang" w:date="2018-05-18T16:20:49Z">
           <w:pPr/>
         </w:pPrChange>
       </w:pPr>
-      <w:bookmarkStart w:id="13" w:name="_GoBack"/>
-      <w:bookmarkEnd w:id="13"/>
-    </w:p>
-    <w:p>
-      <w:pPr>
-        <w:rPr>
-          <w:rFonts w:hint="eastAsia"/>
-        </w:rPr>
-        <w:pPrChange w:id="73" w:author="ylzhang" w:date="2018-05-25T11:55:20Z">
-          <w:pPr/>
-        </w:pPrChange>
-      </w:pPr>
-    </w:p>
-    <w:p>
-      <w:pPr>
-        <w:pStyle w:val="2"/>
-        <w:rPr>
-          <w:rFonts w:hint="default"/>
-        </w:rPr>
-      </w:pPr>
-      <w:r>
-        <w:rPr>
-          <w:rFonts w:hint="default"/>
-        </w:rPr>
-        <w:t>ka接口</w:t>
-      </w:r>
-    </w:p>
-    <w:p>
-      <w:pPr>
-        <w:pStyle w:val="3"/>
-        <w:rPr>
-          <w:rFonts w:hint="default"/>
-        </w:rPr>
-      </w:pPr>
-      <w:r>
-        <w:rPr>
-          <w:rFonts w:hint="default"/>
-        </w:rPr>
-        <w:t>设置平台ka地址</w:t>
-      </w:r>
-    </w:p>
-    <w:p>
-      <w:pPr/>
-      <w:r>
-        <w:t>Method:post</w:t>
-      </w:r>
-    </w:p>
-    <w:p>
-      <w:pPr>
-        <w:rPr>
-          <w:b/>
-          <w:bCs/>
-          <w:i w:val="0"/>
-          <w:iCs w:val="0"/>
-        </w:rPr>
-      </w:pPr>
-      <w:r>
-        <w:t>Url:</w:t>
-      </w:r>
-      <w:r>
-        <w:rPr>
-          <w:i w:val="0"/>
-          <w:iCs w:val="0"/>
-        </w:rPr>
-        <w:t>http://ip:port/</w:t>
-      </w:r>
-      <w:r>
-        <w:rPr>
-          <w:b/>
-          <w:bCs/>
-          <w:i w:val="0"/>
-          <w:iCs w:val="0"/>
-        </w:rPr>
-        <w:t>cii/ka/setAddr</w:t>
-      </w:r>
-    </w:p>
-    <w:p>
-      <w:pPr>
-        <w:rPr>
-          <w:b w:val="0"/>
-          <w:bCs w:val="0"/>
-          <w:i w:val="0"/>
-          <w:iCs w:val="0"/>
-        </w:rPr>
-      </w:pPr>
-      <w:r>
-        <w:rPr>
-          <w:b w:val="0"/>
-          <w:bCs w:val="0"/>
-          <w:i w:val="0"/>
-          <w:iCs w:val="0"/>
-        </w:rPr>
-        <w:t>Data:{</w:t>
-      </w:r>
-      <w:r>
-        <w:rPr>
-          <w:rFonts w:hint="default"/>
-        </w:rPr>
-        <w:t>“kafka_url”:””,</w:t>
-      </w:r>
-      <w:r>
-        <w:rPr>
-          <w:rFonts w:hint="default"/>
-          <w:b w:val="0"/>
-          <w:bCs w:val="0"/>
-          <w:i w:val="0"/>
-          <w:iCs w:val="0"/>
-        </w:rPr>
-        <w:t>“zk_url”:””,”</w:t>
-      </w:r>
-      <w:r>
-        <w:rPr>
-          <w:rFonts w:hint="default"/>
-        </w:rPr>
-        <w:t>jmx_url</w:t>
-      </w:r>
-      <w:r>
-        <w:rPr>
-          <w:rFonts w:hint="default"/>
-          <w:b w:val="0"/>
-          <w:bCs w:val="0"/>
-          <w:i w:val="0"/>
-          <w:iCs w:val="0"/>
-        </w:rPr>
-        <w:t>”:””</w:t>
-      </w:r>
-      <w:r>
-        <w:rPr>
-          <w:b w:val="0"/>
-          <w:bCs w:val="0"/>
-          <w:i w:val="0"/>
-          <w:iCs w:val="0"/>
-        </w:rPr>
-        <w:t>}</w:t>
-      </w:r>
-    </w:p>
-    <w:p>
-      <w:pPr>
-        <w:rPr>
-          <w:rFonts w:hint="eastAsia"/>
-          <w:b w:val="0"/>
-          <w:bCs w:val="0"/>
-          <w:i w:val="0"/>
-          <w:iCs w:val="0"/>
-        </w:rPr>
-      </w:pPr>
-      <w:r>
-        <w:rPr>
-          <w:b w:val="0"/>
-          <w:bCs w:val="0"/>
-          <w:i w:val="0"/>
-          <w:iCs w:val="0"/>
-        </w:rPr>
-        <w:t>Response:</w:t>
-      </w:r>
-      <w:r>
-        <w:rPr>
-          <w:rFonts w:hint="eastAsia"/>
-          <w:b w:val="0"/>
-          <w:bCs w:val="0"/>
-          <w:i w:val="0"/>
-          <w:iCs w:val="0"/>
-        </w:rPr>
-        <w:t>{"success":true}</w:t>
-      </w:r>
-    </w:p>
-    <w:p>
-      <w:pPr>
-        <w:pStyle w:val="3"/>
-        <w:rPr>
-          <w:rFonts w:hint="default"/>
-        </w:rPr>
-      </w:pPr>
-      <w:r>
-        <w:rPr>
-          <w:rFonts w:hint="default"/>
-        </w:rPr>
-        <w:t>获取平台ka地址</w:t>
-      </w:r>
-    </w:p>
-    <w:p>
-      <w:pPr/>
-      <w:r>
-        <w:t>Method:get</w:t>
-      </w:r>
-    </w:p>
-    <w:p>
-      <w:pPr>
-        <w:rPr>
-          <w:b w:val="0"/>
-          <w:bCs w:val="0"/>
-          <w:i w:val="0"/>
-          <w:iCs w:val="0"/>
-        </w:rPr>
-      </w:pPr>
-      <w:r>
-        <w:t>Url:</w:t>
-      </w:r>
-      <w:r>
-        <w:rPr>
-          <w:i w:val="0"/>
-          <w:iCs w:val="0"/>
-        </w:rPr>
-        <w:t>http://ip:port/</w:t>
-      </w:r>
-      <w:r>
-        <w:rPr>
-          <w:b/>
-          <w:bCs/>
-          <w:i w:val="0"/>
-          <w:iCs w:val="0"/>
-        </w:rPr>
-        <w:t>cii/ka/getAddr</w:t>
-      </w:r>
-    </w:p>
-    <w:p>
-      <w:pPr>
-        <w:rPr>
-          <w:rFonts w:hint="eastAsia"/>
-          <w:b w:val="0"/>
-          <w:bCs w:val="0"/>
-          <w:i w:val="0"/>
-          <w:iCs w:val="0"/>
-        </w:rPr>
-      </w:pPr>
-      <w:r>
-        <w:rPr>
-          <w:b w:val="0"/>
-          <w:bCs w:val="0"/>
-          <w:i w:val="0"/>
-          <w:iCs w:val="0"/>
-        </w:rPr>
-        <w:t>Response:</w:t>
-      </w:r>
-      <w:r>
-        <w:rPr>
-          <w:rFonts w:hint="eastAsia"/>
-          <w:b w:val="0"/>
-          <w:bCs w:val="0"/>
-          <w:i w:val="0"/>
-          <w:iCs w:val="0"/>
-        </w:rPr>
-        <w:t>{"success":true</w:t>
-      </w:r>
-      <w:r>
-        <w:rPr>
-          <w:rFonts w:hint="default"/>
-          <w:b w:val="0"/>
-          <w:bCs w:val="0"/>
-          <w:i w:val="0"/>
-          <w:iCs w:val="0"/>
-        </w:rPr>
-        <w:t>,”results”:{obj}</w:t>
-      </w:r>
-      <w:r>
-        <w:rPr>
-          <w:rFonts w:hint="eastAsia"/>
-          <w:b w:val="0"/>
-          <w:bCs w:val="0"/>
-          <w:i w:val="0"/>
-          <w:iCs w:val="0"/>
-        </w:rPr>
-        <w:t>}</w:t>
-      </w:r>
-    </w:p>
-    <w:p>
-      <w:pPr>
-        <w:rPr>
-          <w:rFonts w:hint="default"/>
-          <w:b w:val="0"/>
-          <w:bCs w:val="0"/>
-          <w:i w:val="0"/>
-          <w:iCs w:val="0"/>
-        </w:rPr>
-      </w:pPr>
-      <w:r>
-        <w:rPr>
-          <w:rFonts w:hint="default"/>
-          <w:b w:val="0"/>
-          <w:bCs w:val="0"/>
-          <w:i w:val="0"/>
-          <w:iCs w:val="0"/>
-        </w:rPr>
-        <w:t>obj: {</w:t>
-      </w:r>
-    </w:p>
-    <w:p>
-      <w:pPr>
-        <w:rPr>
-          <w:rFonts w:hint="default"/>
-          <w:b w:val="0"/>
-          <w:bCs w:val="0"/>
-          <w:i w:val="0"/>
-          <w:iCs w:val="0"/>
-        </w:rPr>
-      </w:pPr>
-      <w:r>
-        <w:rPr>
-          <w:rFonts w:hint="default"/>
-          <w:b w:val="0"/>
-          <w:bCs w:val="0"/>
-          <w:i w:val="0"/>
-          <w:iCs w:val="0"/>
-        </w:rPr>
-        <w:t xml:space="preserve">        "kds_id": ""       # id</w:t>
-      </w:r>
-    </w:p>
-    <w:p>
-      <w:pPr>
-        <w:rPr>
-          <w:rFonts w:hint="default"/>
-          <w:b w:val="0"/>
-          <w:bCs w:val="0"/>
-          <w:i w:val="0"/>
-          <w:iCs w:val="0"/>
-        </w:rPr>
-      </w:pPr>
-      <w:r>
-        <w:rPr>
-          <w:rFonts w:hint="default"/>
-          <w:b w:val="0"/>
-          <w:bCs w:val="0"/>
-          <w:i w:val="0"/>
-          <w:iCs w:val="0"/>
-        </w:rPr>
-        <w:tab/>
-      </w:r>
-      <w:r>
-        <w:rPr>
-          <w:rFonts w:hint="default"/>
-          <w:b w:val="0"/>
-          <w:bCs w:val="0"/>
-          <w:i w:val="0"/>
-          <w:iCs w:val="0"/>
-        </w:rPr>
-        <w:tab/>
-      </w:r>
-      <w:r>
-        <w:rPr>
-          <w:rFonts w:hint="default"/>
-          <w:b w:val="0"/>
-          <w:bCs w:val="0"/>
-          <w:i w:val="0"/>
-          <w:iCs w:val="0"/>
-        </w:rPr>
-        <w:t>"kds_name": "",   #名称</w:t>
-      </w:r>
-    </w:p>
-    <w:p>
-      <w:pPr>
-        <w:rPr>
-          <w:rFonts w:hint="default"/>
-        </w:rPr>
-      </w:pPr>
-      <w:r>
-        <w:rPr>
-          <w:rFonts w:hint="default"/>
-          <w:b w:val="0"/>
-          <w:bCs w:val="0"/>
-          <w:i w:val="0"/>
-          <w:iCs w:val="0"/>
-        </w:rPr>
-        <w:t xml:space="preserve">        </w:t>
-      </w:r>
-      <w:r>
-        <w:rPr>
-          <w:rFonts w:hint="default"/>
-        </w:rPr>
-        <w:t>“kafka_url”:””,    # kafka地址</w:t>
-      </w:r>
-    </w:p>
-    <w:p>
-      <w:pPr>
-        <w:rPr>
-          <w:rFonts w:hint="default"/>
-        </w:rPr>
-      </w:pPr>
-      <w:r>
-        <w:rPr>
-          <w:rFonts w:hint="default"/>
-        </w:rPr>
-        <w:t xml:space="preserve">        ”zk_url”:””,       # zookeeper地址</w:t>
-      </w:r>
-    </w:p>
-    <w:p>
-      <w:pPr>
-        <w:rPr>
-          <w:rFonts w:hint="default"/>
-          <w:b w:val="0"/>
-          <w:bCs w:val="0"/>
-          <w:i w:val="0"/>
-          <w:iCs w:val="0"/>
-        </w:rPr>
-      </w:pPr>
-      <w:r>
-        <w:rPr>
-          <w:rFonts w:hint="default"/>
-        </w:rPr>
-        <w:t xml:space="preserve">        ”jmx_url”:””      # kafka jmx地址</w:t>
-      </w:r>
-    </w:p>
-    <w:p>
-      <w:pPr>
-        <w:rPr>
-          <w:rFonts w:hint="eastAsia"/>
-        </w:rPr>
-      </w:pPr>
-      <w:r>
-        <w:rPr>
-          <w:rFonts w:hint="default"/>
-          <w:b w:val="0"/>
-          <w:bCs w:val="0"/>
-          <w:i w:val="0"/>
-          <w:iCs w:val="0"/>
-        </w:rPr>
-        <w:t>}</w:t>
-      </w:r>
-    </w:p>
-    <w:p>
-      <w:pPr>
-        <w:pStyle w:val="3"/>
-        <w:rPr>
-          <w:rFonts w:hint="default"/>
-          <w:b w:val="0"/>
-          <w:bCs w:val="0"/>
-          <w:i/>
-          <w:iCs/>
-        </w:rPr>
-      </w:pPr>
-      <w:r>
-        <w:rPr>
-          <w:rFonts w:hint="default"/>
-        </w:rPr>
-        <w:t>主题列表信息</w:t>
-      </w:r>
-    </w:p>
-    <w:p>
-      <w:pPr/>
-      <w:r>
-        <w:t>Method:get</w:t>
-      </w:r>
-    </w:p>
-    <w:p>
-      <w:pPr>
-        <w:rPr>
-          <w:b w:val="0"/>
-          <w:bCs w:val="0"/>
-          <w:i w:val="0"/>
-          <w:iCs w:val="0"/>
-        </w:rPr>
-      </w:pPr>
-      <w:r>
-        <w:t>Url:</w:t>
-      </w:r>
-      <w:r>
-        <w:rPr>
-          <w:i w:val="0"/>
-          <w:iCs w:val="0"/>
-        </w:rPr>
-        <w:t>http://ip:port/</w:t>
-      </w:r>
-      <w:r>
-        <w:rPr>
-          <w:b/>
-          <w:bCs/>
-          <w:i w:val="0"/>
-          <w:iCs w:val="0"/>
-        </w:rPr>
-        <w:t>cii/ka/getAllTopic</w:t>
-      </w:r>
-    </w:p>
-    <w:p>
-      <w:pPr>
-        <w:rPr>
-          <w:rFonts w:hint="eastAsia"/>
-          <w:b w:val="0"/>
-          <w:bCs w:val="0"/>
-          <w:i w:val="0"/>
-          <w:iCs w:val="0"/>
-        </w:rPr>
-      </w:pPr>
-      <w:r>
-        <w:rPr>
-          <w:b w:val="0"/>
-          <w:bCs w:val="0"/>
-          <w:i w:val="0"/>
-          <w:iCs w:val="0"/>
-        </w:rPr>
-        <w:t>Response:</w:t>
-      </w:r>
-      <w:r>
-        <w:rPr>
-          <w:rFonts w:hint="eastAsia"/>
-          <w:b w:val="0"/>
-          <w:bCs w:val="0"/>
-          <w:i w:val="0"/>
-          <w:iCs w:val="0"/>
-        </w:rPr>
-        <w:t>{"success":true</w:t>
-      </w:r>
-      <w:r>
-        <w:rPr>
-          <w:rFonts w:hint="default"/>
-          <w:b w:val="0"/>
-          <w:bCs w:val="0"/>
-          <w:i w:val="0"/>
-          <w:iCs w:val="0"/>
-        </w:rPr>
-        <w:t>,”results”:[{obj},{obj}...]</w:t>
-      </w:r>
-      <w:r>
-        <w:rPr>
-          <w:rFonts w:hint="eastAsia"/>
-          <w:b w:val="0"/>
-          <w:bCs w:val="0"/>
-          <w:i w:val="0"/>
-          <w:iCs w:val="0"/>
-        </w:rPr>
-        <w:t>}</w:t>
-      </w:r>
-    </w:p>
-    <w:p>
-      <w:pPr>
-        <w:rPr>
-          <w:rFonts w:hint="default"/>
-          <w:b w:val="0"/>
-          <w:bCs w:val="0"/>
-          <w:i w:val="0"/>
-          <w:iCs w:val="0"/>
-        </w:rPr>
-      </w:pPr>
-      <w:r>
-        <w:rPr>
-          <w:rFonts w:hint="default"/>
-          <w:b w:val="0"/>
-          <w:bCs w:val="0"/>
-          <w:i w:val="0"/>
-          <w:iCs w:val="0"/>
-        </w:rPr>
-        <w:t>obj: {</w:t>
-      </w:r>
-    </w:p>
-    <w:p>
-      <w:pPr>
-        <w:rPr>
-          <w:rFonts w:hint="default"/>
-          <w:b w:val="0"/>
-          <w:bCs w:val="0"/>
-          <w:i w:val="0"/>
-          <w:iCs w:val="0"/>
-        </w:rPr>
-      </w:pPr>
-      <w:r>
-        <w:rPr>
-          <w:rFonts w:hint="default"/>
-          <w:b w:val="0"/>
-          <w:bCs w:val="0"/>
-          <w:i w:val="0"/>
-          <w:iCs w:val="0"/>
-        </w:rPr>
-        <w:t xml:space="preserve">        "topic": ""               #主题名</w:t>
-      </w:r>
-    </w:p>
-    <w:p>
-      <w:pPr>
-        <w:rPr>
-          <w:rFonts w:hint="default"/>
-          <w:b w:val="0"/>
-          <w:bCs w:val="0"/>
-          <w:i w:val="0"/>
-          <w:iCs w:val="0"/>
-        </w:rPr>
-      </w:pPr>
-      <w:r>
-        <w:rPr>
-          <w:rFonts w:hint="default"/>
-          <w:b w:val="0"/>
-          <w:bCs w:val="0"/>
-          <w:i w:val="0"/>
-          <w:iCs w:val="0"/>
-        </w:rPr>
-        <w:tab/>
-      </w:r>
-      <w:r>
-        <w:rPr>
-          <w:rFonts w:hint="default"/>
-          <w:b w:val="0"/>
-          <w:bCs w:val="0"/>
-          <w:i w:val="0"/>
-          <w:iCs w:val="0"/>
-        </w:rPr>
-        <w:tab/>
-      </w:r>
-      <w:r>
-        <w:rPr>
-          <w:rFonts w:hint="default"/>
-          <w:b w:val="0"/>
-          <w:bCs w:val="0"/>
-          <w:i w:val="0"/>
-          <w:iCs w:val="0"/>
-        </w:rPr>
-        <w:t>"partitionCount": "",      #分区数</w:t>
-      </w:r>
-    </w:p>
-    <w:p>
-      <w:pPr>
-        <w:rPr>
-          <w:rFonts w:hint="default"/>
-          <w:b w:val="0"/>
-          <w:bCs w:val="0"/>
-          <w:i w:val="0"/>
-          <w:iCs w:val="0"/>
-        </w:rPr>
-      </w:pPr>
-      <w:r>
-        <w:rPr>
-          <w:rFonts w:hint="default"/>
-          <w:b w:val="0"/>
-          <w:bCs w:val="0"/>
-          <w:i w:val="0"/>
-          <w:iCs w:val="0"/>
-        </w:rPr>
-        <w:t xml:space="preserve">        “replicationFactor”:””,    #副本数 </w:t>
-      </w:r>
-    </w:p>
-    <w:p>
-      <w:pPr>
-        <w:rPr>
-          <w:rFonts w:hint="default"/>
-          <w:b w:val="0"/>
-          <w:bCs w:val="0"/>
-          <w:i w:val="0"/>
-          <w:iCs w:val="0"/>
-        </w:rPr>
-      </w:pPr>
-      <w:r>
-        <w:rPr>
-          <w:rFonts w:hint="default"/>
-          <w:b w:val="0"/>
-          <w:bCs w:val="0"/>
-          <w:i w:val="0"/>
-          <w:iCs w:val="0"/>
-        </w:rPr>
-        <w:tab/>
-      </w:r>
-      <w:r>
-        <w:rPr>
-          <w:rFonts w:hint="default"/>
-          <w:b w:val="0"/>
-          <w:bCs w:val="0"/>
-          <w:i w:val="0"/>
-          <w:iCs w:val="0"/>
-        </w:rPr>
-        <w:tab/>
-      </w:r>
-      <w:r>
-        <w:rPr>
-          <w:rFonts w:hint="default"/>
-          <w:b w:val="0"/>
-          <w:bCs w:val="0"/>
-          <w:i w:val="0"/>
-          <w:iCs w:val="0"/>
-        </w:rPr>
-        <w:t>"configs": "",            #配置项</w:t>
-      </w:r>
-    </w:p>
-    <w:p>
-      <w:pPr>
-        <w:rPr>
-          <w:rFonts w:hint="default"/>
-          <w:b w:val="0"/>
-          <w:bCs w:val="0"/>
-          <w:i w:val="0"/>
-          <w:iCs w:val="0"/>
-        </w:rPr>
-      </w:pPr>
-      <w:r>
-        <w:rPr>
-          <w:rFonts w:hint="default"/>
-          <w:b w:val="0"/>
-          <w:bCs w:val="0"/>
-          <w:i w:val="0"/>
-          <w:iCs w:val="0"/>
-        </w:rPr>
-        <w:tab/>
-      </w:r>
-      <w:r>
-        <w:rPr>
-          <w:rFonts w:hint="default"/>
-          <w:b w:val="0"/>
-          <w:bCs w:val="0"/>
-          <w:i w:val="0"/>
-          <w:iCs w:val="0"/>
-        </w:rPr>
-        <w:tab/>
-      </w:r>
-      <w:r>
-        <w:rPr>
-          <w:rFonts w:hint="default"/>
-          <w:b w:val="0"/>
-          <w:bCs w:val="0"/>
-          <w:i w:val="0"/>
-          <w:iCs w:val="0"/>
-        </w:rPr>
-        <w:t>"markDelete": "",        #删除标记</w:t>
-      </w:r>
-    </w:p>
-    <w:p>
-      <w:pPr>
-        <w:rPr>
-          <w:rFonts w:hint="default"/>
-          <w:b w:val="0"/>
-          <w:bCs w:val="0"/>
-          <w:i w:val="0"/>
-          <w:iCs w:val="0"/>
-        </w:rPr>
-      </w:pPr>
-      <w:r>
-        <w:rPr>
-          <w:rFonts w:hint="default"/>
-          <w:b w:val="0"/>
-          <w:bCs w:val="0"/>
-          <w:i w:val="0"/>
-          <w:iCs w:val="0"/>
-        </w:rPr>
-        <w:t>}</w:t>
-      </w:r>
-    </w:p>
-    <w:p>
-      <w:pPr>
-        <w:pStyle w:val="3"/>
-        <w:rPr>
-          <w:rFonts w:hint="default"/>
-        </w:rPr>
-      </w:pPr>
-      <w:r>
-        <w:rPr>
-          <w:rFonts w:hint="default"/>
-        </w:rPr>
-        <w:t>主题信息查询</w:t>
-      </w:r>
-    </w:p>
-    <w:p>
-      <w:pPr/>
-      <w:r>
-        <w:t>Method:post</w:t>
-      </w:r>
-    </w:p>
-    <w:p>
-      <w:pPr>
-        <w:rPr>
-          <w:b/>
-          <w:bCs/>
-          <w:i w:val="0"/>
-          <w:iCs w:val="0"/>
-        </w:rPr>
-      </w:pPr>
-      <w:r>
-        <w:t>Url:</w:t>
-      </w:r>
-      <w:r>
-        <w:rPr>
-          <w:i w:val="0"/>
-          <w:iCs w:val="0"/>
-        </w:rPr>
-        <w:t>http://ip:port/</w:t>
-      </w:r>
-      <w:r>
-        <w:rPr>
-          <w:b/>
-          <w:bCs/>
-          <w:i w:val="0"/>
-          <w:iCs w:val="0"/>
-        </w:rPr>
-        <w:t>cii/ka/getTopic</w:t>
-      </w:r>
-    </w:p>
-    <w:p>
-      <w:pPr>
-        <w:rPr>
-          <w:b w:val="0"/>
-          <w:bCs w:val="0"/>
-          <w:i w:val="0"/>
-          <w:iCs w:val="0"/>
-        </w:rPr>
-      </w:pPr>
-      <w:r>
-        <w:rPr>
-          <w:b w:val="0"/>
-          <w:bCs w:val="0"/>
-          <w:i w:val="0"/>
-          <w:iCs w:val="0"/>
-        </w:rPr>
-        <w:t>Data:{</w:t>
-      </w:r>
-      <w:r>
-        <w:rPr>
-          <w:rFonts w:hint="default"/>
-          <w:b w:val="0"/>
-          <w:bCs w:val="0"/>
-          <w:i w:val="0"/>
-          <w:iCs w:val="0"/>
-        </w:rPr>
-        <w:t>“topic”:””</w:t>
-      </w:r>
-      <w:r>
-        <w:rPr>
-          <w:b w:val="0"/>
-          <w:bCs w:val="0"/>
-          <w:i w:val="0"/>
-          <w:iCs w:val="0"/>
-        </w:rPr>
-        <w:t>}</w:t>
-      </w:r>
-    </w:p>
-    <w:p>
-      <w:pPr>
-        <w:rPr>
-          <w:rFonts w:hint="eastAsia"/>
-          <w:b w:val="0"/>
-          <w:bCs w:val="0"/>
-          <w:i w:val="0"/>
-          <w:iCs w:val="0"/>
-        </w:rPr>
-      </w:pPr>
-      <w:r>
-        <w:rPr>
-          <w:b w:val="0"/>
-          <w:bCs w:val="0"/>
-          <w:i w:val="0"/>
-          <w:iCs w:val="0"/>
-        </w:rPr>
-        <w:t>Response:</w:t>
-      </w:r>
-      <w:r>
-        <w:rPr>
-          <w:rFonts w:hint="eastAsia"/>
-          <w:b w:val="0"/>
-          <w:bCs w:val="0"/>
-          <w:i w:val="0"/>
-          <w:iCs w:val="0"/>
-        </w:rPr>
-        <w:t>{"success":true</w:t>
-      </w:r>
-      <w:r>
-        <w:rPr>
-          <w:rFonts w:hint="default"/>
-          <w:b w:val="0"/>
-          <w:bCs w:val="0"/>
-          <w:i w:val="0"/>
-          <w:iCs w:val="0"/>
-        </w:rPr>
-        <w:t>,”results”:[{obj},{obj}...]</w:t>
-      </w:r>
-      <w:r>
-        <w:rPr>
-          <w:rFonts w:hint="eastAsia"/>
-          <w:b w:val="0"/>
-          <w:bCs w:val="0"/>
-          <w:i w:val="0"/>
-          <w:iCs w:val="0"/>
-        </w:rPr>
-        <w:t>}</w:t>
-      </w:r>
-    </w:p>
-    <w:p>
-      <w:pPr>
-        <w:rPr>
-          <w:rFonts w:hint="default"/>
-          <w:b w:val="0"/>
-          <w:bCs w:val="0"/>
-          <w:i w:val="0"/>
-          <w:iCs w:val="0"/>
-        </w:rPr>
-      </w:pPr>
-      <w:r>
-        <w:rPr>
-          <w:rFonts w:hint="default"/>
-          <w:b w:val="0"/>
-          <w:bCs w:val="0"/>
-          <w:i w:val="0"/>
-          <w:iCs w:val="0"/>
-        </w:rPr>
-        <w:t>obj: {</w:t>
-      </w:r>
-    </w:p>
-    <w:p>
-      <w:pPr>
-        <w:rPr>
-          <w:rFonts w:hint="default"/>
-          <w:b w:val="0"/>
-          <w:bCs w:val="0"/>
-          <w:i w:val="0"/>
-          <w:iCs w:val="0"/>
-        </w:rPr>
-      </w:pPr>
-      <w:r>
-        <w:rPr>
-          <w:rFonts w:hint="default"/>
-          <w:b w:val="0"/>
-          <w:bCs w:val="0"/>
-          <w:i w:val="0"/>
-          <w:iCs w:val="0"/>
-        </w:rPr>
-        <w:t xml:space="preserve">        "partition": ""      #分区</w:t>
-      </w:r>
-    </w:p>
-    <w:p>
-      <w:pPr>
-        <w:rPr>
-          <w:rFonts w:hint="default"/>
-          <w:b w:val="0"/>
-          <w:bCs w:val="0"/>
-          <w:i w:val="0"/>
-          <w:iCs w:val="0"/>
-        </w:rPr>
-      </w:pPr>
-      <w:r>
-        <w:rPr>
-          <w:rFonts w:hint="default"/>
-          <w:b w:val="0"/>
-          <w:bCs w:val="0"/>
-          <w:i w:val="0"/>
-          <w:iCs w:val="0"/>
-        </w:rPr>
-        <w:tab/>
-      </w:r>
-      <w:r>
-        <w:rPr>
-          <w:rFonts w:hint="default"/>
-          <w:b w:val="0"/>
-          <w:bCs w:val="0"/>
-          <w:i w:val="0"/>
-          <w:iCs w:val="0"/>
-        </w:rPr>
-        <w:tab/>
-      </w:r>
-      <w:r>
-        <w:rPr>
-          <w:rFonts w:hint="default"/>
-          <w:b w:val="0"/>
-          <w:bCs w:val="0"/>
-          <w:i w:val="0"/>
-          <w:iCs w:val="0"/>
-        </w:rPr>
-        <w:t>"leader": "",       #主节点</w:t>
-      </w:r>
-    </w:p>
-    <w:p>
-      <w:pPr>
-        <w:rPr>
-          <w:rFonts w:hint="default"/>
-          <w:b w:val="0"/>
-          <w:bCs w:val="0"/>
-          <w:i w:val="0"/>
-          <w:iCs w:val="0"/>
-        </w:rPr>
-      </w:pPr>
-      <w:r>
-        <w:rPr>
-          <w:rFonts w:hint="default"/>
-          <w:b w:val="0"/>
-          <w:bCs w:val="0"/>
-          <w:i w:val="0"/>
-          <w:iCs w:val="0"/>
-        </w:rPr>
-        <w:t xml:space="preserve">        “replicas”:””,     #副本节点 </w:t>
-      </w:r>
-    </w:p>
-    <w:p>
-      <w:pPr>
-        <w:rPr>
-          <w:rFonts w:hint="default"/>
-          <w:b w:val="0"/>
-          <w:bCs w:val="0"/>
-          <w:i w:val="0"/>
-          <w:iCs w:val="0"/>
-        </w:rPr>
-      </w:pPr>
-      <w:r>
-        <w:rPr>
-          <w:rFonts w:hint="default"/>
-          <w:b w:val="0"/>
-          <w:bCs w:val="0"/>
-          <w:i w:val="0"/>
-          <w:iCs w:val="0"/>
-        </w:rPr>
-        <w:tab/>
-      </w:r>
-      <w:r>
-        <w:rPr>
-          <w:rFonts w:hint="default"/>
-          <w:b w:val="0"/>
-          <w:bCs w:val="0"/>
-          <w:i w:val="0"/>
-          <w:iCs w:val="0"/>
-        </w:rPr>
-        <w:tab/>
-      </w:r>
-      <w:r>
-        <w:rPr>
-          <w:rFonts w:hint="default"/>
-          <w:b w:val="0"/>
-          <w:bCs w:val="0"/>
-          <w:i w:val="0"/>
-          <w:iCs w:val="0"/>
-        </w:rPr>
-        <w:t>"isr": "",         #同步节点</w:t>
-      </w:r>
-    </w:p>
-    <w:p>
-      <w:pPr>
-        <w:rPr>
-          <w:rFonts w:hint="default"/>
-          <w:b w:val="0"/>
-          <w:bCs w:val="0"/>
-          <w:i w:val="0"/>
-          <w:iCs w:val="0"/>
-        </w:rPr>
-      </w:pPr>
-      <w:r>
-        <w:rPr>
-          <w:rFonts w:hint="default"/>
-          <w:b w:val="0"/>
-          <w:bCs w:val="0"/>
-          <w:i w:val="0"/>
-          <w:iCs w:val="0"/>
-        </w:rPr>
-        <w:t>}</w:t>
-      </w:r>
-    </w:p>
-    <w:p>
-      <w:pPr>
-        <w:pStyle w:val="3"/>
-      </w:pPr>
-      <w:r>
-        <w:t>主题日志结束偏移量查询</w:t>
-      </w:r>
-    </w:p>
-    <w:p>
-      <w:pPr/>
-      <w:r>
-        <w:t>Method:post</w:t>
-      </w:r>
-    </w:p>
-    <w:p>
-      <w:pPr>
-        <w:rPr>
-          <w:b/>
-          <w:bCs/>
-          <w:i w:val="0"/>
-          <w:iCs w:val="0"/>
-        </w:rPr>
-      </w:pPr>
-      <w:r>
-        <w:t>Url:</w:t>
-      </w:r>
-      <w:r>
-        <w:rPr>
-          <w:i w:val="0"/>
-          <w:iCs w:val="0"/>
-        </w:rPr>
-        <w:t>http://ip:port/</w:t>
-      </w:r>
-      <w:r>
-        <w:rPr>
-          <w:b/>
-          <w:bCs/>
-          <w:i w:val="0"/>
-          <w:iCs w:val="0"/>
-        </w:rPr>
-        <w:t>cii/ka/logEndOffset</w:t>
-      </w:r>
-    </w:p>
-    <w:p>
-      <w:pPr>
-        <w:rPr>
-          <w:b w:val="0"/>
-          <w:bCs w:val="0"/>
-          <w:i w:val="0"/>
-          <w:iCs w:val="0"/>
-        </w:rPr>
-      </w:pPr>
-      <w:r>
-        <w:rPr>
-          <w:b w:val="0"/>
-          <w:bCs w:val="0"/>
-          <w:i w:val="0"/>
-          <w:iCs w:val="0"/>
-        </w:rPr>
-        <w:t>Data:{</w:t>
-      </w:r>
-      <w:r>
-        <w:rPr>
-          <w:rFonts w:hint="default"/>
-          <w:b w:val="0"/>
-          <w:bCs w:val="0"/>
-          <w:i w:val="0"/>
-          <w:iCs w:val="0"/>
-        </w:rPr>
-        <w:t>“</w:t>
-      </w:r>
-      <w:r>
-        <w:rPr>
-          <w:rFonts w:hint="default"/>
-        </w:rPr>
-        <w:t>topic</w:t>
-      </w:r>
-      <w:r>
-        <w:rPr>
-          <w:rFonts w:hint="default"/>
-          <w:b w:val="0"/>
-          <w:bCs w:val="0"/>
-          <w:i w:val="0"/>
-          <w:iCs w:val="0"/>
-        </w:rPr>
-        <w:t>”:””</w:t>
-      </w:r>
-      <w:r>
-        <w:rPr>
-          <w:b w:val="0"/>
-          <w:bCs w:val="0"/>
-          <w:i w:val="0"/>
-          <w:iCs w:val="0"/>
-        </w:rPr>
-        <w:t>}</w:t>
-      </w:r>
-    </w:p>
-    <w:p>
-      <w:pPr>
-        <w:rPr>
-          <w:rFonts w:hint="eastAsia"/>
-          <w:b w:val="0"/>
-          <w:bCs w:val="0"/>
-          <w:i w:val="0"/>
-          <w:iCs w:val="0"/>
-        </w:rPr>
-      </w:pPr>
-      <w:r>
-        <w:rPr>
-          <w:b w:val="0"/>
-          <w:bCs w:val="0"/>
-          <w:i w:val="0"/>
-          <w:iCs w:val="0"/>
-        </w:rPr>
-        <w:t>Response:</w:t>
-      </w:r>
-      <w:r>
-        <w:rPr>
-          <w:rFonts w:hint="eastAsia"/>
-          <w:b w:val="0"/>
-          <w:bCs w:val="0"/>
-          <w:i w:val="0"/>
-          <w:iCs w:val="0"/>
-        </w:rPr>
-        <w:t>{"success":true</w:t>
-      </w:r>
-      <w:r>
-        <w:rPr>
-          <w:rFonts w:hint="default"/>
-          <w:b w:val="0"/>
-          <w:bCs w:val="0"/>
-          <w:i w:val="0"/>
-          <w:iCs w:val="0"/>
-        </w:rPr>
-        <w:t>,”results”:{obj}</w:t>
-      </w:r>
-      <w:r>
-        <w:rPr>
-          <w:rFonts w:hint="eastAsia"/>
-          <w:b w:val="0"/>
-          <w:bCs w:val="0"/>
-          <w:i w:val="0"/>
-          <w:iCs w:val="0"/>
-        </w:rPr>
-        <w:t>}</w:t>
-      </w:r>
-    </w:p>
-    <w:p>
-      <w:pPr>
-        <w:rPr>
-          <w:rFonts w:hint="default"/>
-          <w:b w:val="0"/>
-          <w:bCs w:val="0"/>
-          <w:i w:val="0"/>
-          <w:iCs w:val="0"/>
-        </w:rPr>
-      </w:pPr>
-      <w:r>
-        <w:rPr>
-          <w:rFonts w:hint="default"/>
-          <w:b w:val="0"/>
-          <w:bCs w:val="0"/>
-          <w:i w:val="0"/>
-          <w:iCs w:val="0"/>
-        </w:rPr>
-        <w:t>obj: { “total”:””, "{par_num}": {offset} }</w:t>
-      </w:r>
-    </w:p>
-    <w:p>
-      <w:pPr>
-        <w:rPr>
-          <w:rFonts w:hint="default"/>
-          <w:b w:val="0"/>
-          <w:bCs w:val="0"/>
-          <w:i w:val="0"/>
-          <w:iCs w:val="0"/>
-        </w:rPr>
-      </w:pPr>
-      <w:r>
-        <w:rPr>
-          <w:rFonts w:hint="default"/>
-          <w:b w:val="0"/>
-          <w:bCs w:val="0"/>
-          <w:i w:val="0"/>
-          <w:iCs w:val="0"/>
-        </w:rPr>
-        <w:t>说明：{par_num}:具体的分区，如0,1,2;</w:t>
-      </w:r>
-    </w:p>
-    <w:p>
-      <w:pPr>
-        <w:rPr>
-          <w:rFonts w:hint="default"/>
-          <w:b w:val="0"/>
-          <w:bCs w:val="0"/>
-          <w:i w:val="0"/>
-          <w:iCs w:val="0"/>
-        </w:rPr>
-      </w:pPr>
-      <w:r>
-        <w:rPr>
-          <w:rFonts w:hint="default"/>
-          <w:b w:val="0"/>
-          <w:bCs w:val="0"/>
-          <w:i w:val="0"/>
-          <w:iCs w:val="0"/>
-        </w:rPr>
-        <w:t xml:space="preserve">      {offset}:分区对应的日志偏移量.</w:t>
-      </w:r>
-    </w:p>
-    <w:p>
-      <w:pPr>
-        <w:rPr>
-          <w:rFonts w:hint="default"/>
-          <w:b w:val="0"/>
-          <w:bCs w:val="0"/>
-          <w:i w:val="0"/>
-          <w:iCs w:val="0"/>
-        </w:rPr>
-      </w:pPr>
-      <w:r>
-        <w:rPr>
-          <w:rFonts w:hint="default"/>
-          <w:b w:val="0"/>
-          <w:bCs w:val="0"/>
-          <w:i w:val="0"/>
-          <w:iCs w:val="0"/>
-        </w:rPr>
-        <w:t>例子，一个topic有四个分区，则数据如下：</w:t>
-      </w:r>
-    </w:p>
-    <w:p>
-      <w:pPr>
-        <w:rPr>
-          <w:rFonts w:hint="default"/>
-          <w:b w:val="0"/>
-          <w:bCs w:val="0"/>
-          <w:i w:val="0"/>
-          <w:iCs w:val="0"/>
-        </w:rPr>
-      </w:pPr>
-      <w:r>
-        <w:rPr>
-          <w:rFonts w:hint="default"/>
-          <w:b w:val="0"/>
-          <w:bCs w:val="0"/>
-          <w:i w:val="0"/>
-          <w:iCs w:val="0"/>
-        </w:rPr>
-        <w:t>{“0”:2000,”1”:1999,”2”:1990,”3”:2000,“total”:7989}</w:t>
-      </w:r>
-    </w:p>
-    <w:p>
-      <w:pPr>
-        <w:pStyle w:val="3"/>
-        <w:rPr>
-          <w:ins w:id="75" w:author="ylzhang" w:date="2018-05-18T16:21:13Z"/>
-          <w:rFonts w:hint="default"/>
-        </w:rPr>
-        <w:pPrChange w:id="74" w:author="ylzhang" w:date="2018-05-18T16:20:49Z">
-          <w:pPr/>
-        </w:pPrChange>
-      </w:pPr>
-      <w:ins w:id="76" w:author="ylzhang" w:date="2018-05-18T16:21:07Z">
+      <w:ins w:id="69" w:author="ylzhang" w:date="2018-05-18T16:21:07Z">
         <w:r>
           <w:rPr>
             <w:rFonts w:hint="default"/>
@@ -11071,7 +11044,7 @@
           <w:t>获取</w:t>
         </w:r>
       </w:ins>
-      <w:ins w:id="77" w:author="ylzhang" w:date="2018-05-18T16:21:09Z">
+      <w:ins w:id="70" w:author="ylzhang" w:date="2018-05-18T16:21:09Z">
         <w:r>
           <w:rPr>
             <w:rFonts w:hint="default"/>
@@ -11079,7 +11052,7 @@
           <w:t>平台</w:t>
         </w:r>
       </w:ins>
-      <w:ins w:id="78" w:author="ylzhang" w:date="2018-05-18T16:21:10Z">
+      <w:ins w:id="71" w:author="ylzhang" w:date="2018-05-18T16:21:10Z">
         <w:r>
           <w:rPr>
             <w:rFonts w:hint="default"/>
@@ -11087,7 +11060,7 @@
           <w:t>IP</w:t>
         </w:r>
       </w:ins>
-      <w:ins w:id="79" w:author="ylzhang" w:date="2018-05-18T16:21:12Z">
+      <w:ins w:id="72" w:author="ylzhang" w:date="2018-05-18T16:21:12Z">
         <w:r>
           <w:rPr>
             <w:rFonts w:hint="default"/>
@@ -11099,10 +11072,10 @@
     <w:p>
       <w:pPr>
         <w:rPr>
-          <w:ins w:id="80" w:author="ylzhang" w:date="2018-05-18T16:21:41Z"/>
-        </w:rPr>
-      </w:pPr>
-      <w:ins w:id="81" w:author="ylzhang" w:date="2018-05-18T16:21:41Z">
+          <w:ins w:id="73" w:author="ylzhang" w:date="2018-05-18T16:21:41Z"/>
+        </w:rPr>
+      </w:pPr>
+      <w:ins w:id="74" w:author="ylzhang" w:date="2018-05-18T16:21:41Z">
         <w:r>
           <w:rPr/>
           <w:t>Method:get</w:t>
@@ -11112,20 +11085,20 @@
     <w:p>
       <w:pPr>
         <w:rPr>
-          <w:ins w:id="82" w:author="ylzhang" w:date="2018-05-18T16:21:41Z"/>
-          <w:b w:val="0"/>
-          <w:bCs w:val="0"/>
-          <w:i w:val="0"/>
-          <w:iCs w:val="0"/>
-        </w:rPr>
-      </w:pPr>
-      <w:ins w:id="83" w:author="ylzhang" w:date="2018-05-18T16:21:41Z">
+          <w:ins w:id="75" w:author="ylzhang" w:date="2018-05-18T16:21:41Z"/>
+          <w:b w:val="0"/>
+          <w:bCs w:val="0"/>
+          <w:i w:val="0"/>
+          <w:iCs w:val="0"/>
+        </w:rPr>
+      </w:pPr>
+      <w:ins w:id="76" w:author="ylzhang" w:date="2018-05-18T16:21:41Z">
         <w:r>
           <w:rPr/>
           <w:t>Url:</w:t>
         </w:r>
       </w:ins>
-      <w:ins w:id="84" w:author="ylzhang" w:date="2018-05-18T16:21:41Z">
+      <w:ins w:id="77" w:author="ylzhang" w:date="2018-05-18T16:21:41Z">
         <w:r>
           <w:rPr>
             <w:i w:val="0"/>
@@ -11134,7 +11107,7 @@
           <w:t>http://ip:port</w:t>
         </w:r>
       </w:ins>
-      <w:ins w:id="85" w:author="ylzhang" w:date="2018-05-18T16:22:14Z">
+      <w:ins w:id="78" w:author="ylzhang" w:date="2018-05-18T16:22:14Z">
         <w:r>
           <w:rPr>
             <w:rFonts w:hint="eastAsia"/>
@@ -11144,7 +11117,7 @@
           <w:t>/</w:t>
         </w:r>
       </w:ins>
-      <w:ins w:id="86" w:author="ylzhang" w:date="2018-05-18T16:23:05Z">
+      <w:ins w:id="79" w:author="ylzhang" w:date="2018-05-18T16:23:05Z">
         <w:r>
           <w:rPr>
             <w:rFonts w:hint="default"/>
@@ -11152,7 +11125,7 @@
             <w:bCs/>
             <w:i w:val="0"/>
             <w:iCs w:val="0"/>
-            <w:rPrChange w:id="87" w:author="ylzhang" w:date="2018-05-18T16:23:23Z">
+            <w:rPrChange w:id="80" w:author="ylzhang" w:date="2018-05-18T16:23:23Z">
               <w:rPr>
                 <w:rFonts w:hint="default"/>
                 <w:i w:val="0"/>
@@ -11163,7 +11136,7 @@
           <w:t>c</w:t>
         </w:r>
       </w:ins>
-      <w:ins w:id="88" w:author="ylzhang" w:date="2018-05-18T16:23:06Z">
+      <w:ins w:id="81" w:author="ylzhang" w:date="2018-05-18T16:23:06Z">
         <w:r>
           <w:rPr>
             <w:rFonts w:hint="default"/>
@@ -11171,7 +11144,7 @@
             <w:bCs/>
             <w:i w:val="0"/>
             <w:iCs w:val="0"/>
-            <w:rPrChange w:id="89" w:author="ylzhang" w:date="2018-05-18T16:23:23Z">
+            <w:rPrChange w:id="82" w:author="ylzhang" w:date="2018-05-18T16:23:23Z">
               <w:rPr>
                 <w:rFonts w:hint="default"/>
                 <w:i w:val="0"/>
@@ -11182,7 +11155,7 @@
           <w:t>ii/</w:t>
         </w:r>
       </w:ins>
-      <w:ins w:id="90" w:author="ylzhang" w:date="2018-05-18T16:23:07Z">
+      <w:ins w:id="83" w:author="ylzhang" w:date="2018-05-18T16:23:07Z">
         <w:r>
           <w:rPr>
             <w:rFonts w:hint="default"/>
@@ -11190,7 +11163,7 @@
             <w:bCs/>
             <w:i w:val="0"/>
             <w:iCs w:val="0"/>
-            <w:rPrChange w:id="91" w:author="ylzhang" w:date="2018-05-18T16:23:23Z">
+            <w:rPrChange w:id="84" w:author="ylzhang" w:date="2018-05-18T16:23:23Z">
               <w:rPr>
                 <w:rFonts w:hint="default"/>
                 <w:i w:val="0"/>
@@ -11201,7 +11174,7 @@
           <w:t>ka</w:t>
         </w:r>
       </w:ins>
-      <w:ins w:id="92" w:author="ylzhang" w:date="2018-05-18T16:23:08Z">
+      <w:ins w:id="85" w:author="ylzhang" w:date="2018-05-18T16:23:08Z">
         <w:r>
           <w:rPr>
             <w:rFonts w:hint="default"/>
@@ -11209,7 +11182,7 @@
             <w:bCs/>
             <w:i w:val="0"/>
             <w:iCs w:val="0"/>
-            <w:rPrChange w:id="93" w:author="ylzhang" w:date="2018-05-18T16:23:23Z">
+            <w:rPrChange w:id="86" w:author="ylzhang" w:date="2018-05-18T16:23:23Z">
               <w:rPr>
                 <w:rFonts w:hint="default"/>
                 <w:i w:val="0"/>
@@ -11220,7 +11193,7 @@
           <w:t>/</w:t>
         </w:r>
       </w:ins>
-      <w:ins w:id="94" w:author="ylzhang" w:date="2018-05-18T16:23:12Z">
+      <w:ins w:id="87" w:author="ylzhang" w:date="2018-05-18T16:23:12Z">
         <w:r>
           <w:rPr>
             <w:rFonts w:hint="default"/>
@@ -11228,7 +11201,7 @@
             <w:bCs/>
             <w:i w:val="0"/>
             <w:iCs w:val="0"/>
-            <w:rPrChange w:id="95" w:author="ylzhang" w:date="2018-05-18T16:23:23Z">
+            <w:rPrChange w:id="88" w:author="ylzhang" w:date="2018-05-18T16:23:23Z">
               <w:rPr>
                 <w:rFonts w:hint="default"/>
                 <w:i w:val="0"/>
@@ -11239,7 +11212,7 @@
           <w:t>get</w:t>
         </w:r>
       </w:ins>
-      <w:ins w:id="96" w:author="ylzhang" w:date="2018-05-18T16:23:13Z">
+      <w:ins w:id="89" w:author="ylzhang" w:date="2018-05-18T16:23:13Z">
         <w:r>
           <w:rPr>
             <w:rFonts w:hint="default"/>
@@ -11247,7 +11220,7 @@
             <w:bCs/>
             <w:i w:val="0"/>
             <w:iCs w:val="0"/>
-            <w:rPrChange w:id="97" w:author="ylzhang" w:date="2018-05-18T16:23:23Z">
+            <w:rPrChange w:id="90" w:author="ylzhang" w:date="2018-05-18T16:23:23Z">
               <w:rPr>
                 <w:rFonts w:hint="default"/>
                 <w:i w:val="0"/>
@@ -11258,7 +11231,7 @@
           <w:t>Loc</w:t>
         </w:r>
       </w:ins>
-      <w:ins w:id="98" w:author="ylzhang" w:date="2018-05-18T16:23:14Z">
+      <w:ins w:id="91" w:author="ylzhang" w:date="2018-05-18T16:23:14Z">
         <w:r>
           <w:rPr>
             <w:rFonts w:hint="default"/>
@@ -11266,7 +11239,7 @@
             <w:bCs/>
             <w:i w:val="0"/>
             <w:iCs w:val="0"/>
-            <w:rPrChange w:id="99" w:author="ylzhang" w:date="2018-05-18T16:23:23Z">
+            <w:rPrChange w:id="92" w:author="ylzhang" w:date="2018-05-18T16:23:23Z">
               <w:rPr>
                 <w:rFonts w:hint="default"/>
                 <w:i w:val="0"/>
@@ -11277,7 +11250,7 @@
           <w:t>al</w:t>
         </w:r>
       </w:ins>
-      <w:ins w:id="100" w:author="ylzhang" w:date="2018-05-18T16:23:15Z">
+      <w:ins w:id="93" w:author="ylzhang" w:date="2018-05-18T16:23:15Z">
         <w:r>
           <w:rPr>
             <w:rFonts w:hint="default"/>
@@ -11285,7 +11258,7 @@
             <w:bCs/>
             <w:i w:val="0"/>
             <w:iCs w:val="0"/>
-            <w:rPrChange w:id="101" w:author="ylzhang" w:date="2018-05-18T16:23:23Z">
+            <w:rPrChange w:id="94" w:author="ylzhang" w:date="2018-05-18T16:23:23Z">
               <w:rPr>
                 <w:rFonts w:hint="default"/>
                 <w:i w:val="0"/>
@@ -11296,7 +11269,7 @@
           <w:t>I</w:t>
         </w:r>
       </w:ins>
-      <w:ins w:id="102" w:author="ylzhang" w:date="2018-05-18T16:23:16Z">
+      <w:ins w:id="95" w:author="ylzhang" w:date="2018-05-18T16:23:16Z">
         <w:r>
           <w:rPr>
             <w:rFonts w:hint="default"/>
@@ -11304,7 +11277,7 @@
             <w:bCs/>
             <w:i w:val="0"/>
             <w:iCs w:val="0"/>
-            <w:rPrChange w:id="103" w:author="ylzhang" w:date="2018-05-18T16:23:23Z">
+            <w:rPrChange w:id="96" w:author="ylzhang" w:date="2018-05-18T16:23:23Z">
               <w:rPr>
                 <w:rFonts w:hint="default"/>
                 <w:i w:val="0"/>
@@ -11319,15 +11292,15 @@
     <w:p>
       <w:pPr>
         <w:rPr>
-          <w:ins w:id="104" w:author="ylzhang" w:date="2018-05-18T16:21:41Z"/>
-          <w:rFonts w:hint="eastAsia"/>
-          <w:b w:val="0"/>
-          <w:bCs w:val="0"/>
-          <w:i w:val="0"/>
-          <w:iCs w:val="0"/>
-        </w:rPr>
-      </w:pPr>
-      <w:ins w:id="105" w:author="ylzhang" w:date="2018-05-18T16:21:41Z">
+          <w:ins w:id="97" w:author="ylzhang" w:date="2018-05-18T16:21:41Z"/>
+          <w:rFonts w:hint="eastAsia"/>
+          <w:b w:val="0"/>
+          <w:bCs w:val="0"/>
+          <w:i w:val="0"/>
+          <w:iCs w:val="0"/>
+        </w:rPr>
+      </w:pPr>
+      <w:ins w:id="98" w:author="ylzhang" w:date="2018-05-18T16:21:41Z">
         <w:r>
           <w:rPr>
             <w:b w:val="0"/>
@@ -11338,7 +11311,7 @@
           <w:t>Response:</w:t>
         </w:r>
       </w:ins>
-      <w:ins w:id="106" w:author="ylzhang" w:date="2018-05-18T16:21:41Z">
+      <w:ins w:id="99" w:author="ylzhang" w:date="2018-05-18T16:21:41Z">
         <w:r>
           <w:rPr>
             <w:rFonts w:hint="eastAsia"/>
@@ -11350,7 +11323,7 @@
           <w:t>{"success":true</w:t>
         </w:r>
       </w:ins>
-      <w:ins w:id="107" w:author="ylzhang" w:date="2018-05-18T16:21:41Z">
+      <w:ins w:id="100" w:author="ylzhang" w:date="2018-05-18T16:21:41Z">
         <w:r>
           <w:rPr>
             <w:rFonts w:hint="default"/>
@@ -11362,7 +11335,7 @@
           <w:t>,”results”:[</w:t>
         </w:r>
       </w:ins>
-      <w:ins w:id="108" w:author="ylzhang" w:date="2018-05-18T16:22:41Z">
+      <w:ins w:id="101" w:author="ylzhang" w:date="2018-05-18T16:22:41Z">
         <w:r>
           <w:rPr>
             <w:rFonts w:hint="default"/>
@@ -11374,7 +11347,7 @@
           <w:t>ip</w:t>
         </w:r>
       </w:ins>
-      <w:ins w:id="109" w:author="ylzhang" w:date="2018-05-18T16:22:42Z">
+      <w:ins w:id="102" w:author="ylzhang" w:date="2018-05-18T16:22:42Z">
         <w:r>
           <w:rPr>
             <w:rFonts w:hint="default"/>
@@ -11386,7 +11359,7 @@
           <w:t>1,i</w:t>
         </w:r>
       </w:ins>
-      <w:ins w:id="110" w:author="ylzhang" w:date="2018-05-18T16:22:43Z">
+      <w:ins w:id="103" w:author="ylzhang" w:date="2018-05-18T16:22:43Z">
         <w:r>
           <w:rPr>
             <w:rFonts w:hint="default"/>
@@ -11398,7 +11371,7 @@
           <w:t>p</w:t>
         </w:r>
       </w:ins>
-      <w:ins w:id="111" w:author="ylzhang" w:date="2018-05-18T16:22:44Z">
+      <w:ins w:id="104" w:author="ylzhang" w:date="2018-05-18T16:22:44Z">
         <w:r>
           <w:rPr>
             <w:rFonts w:hint="default"/>
@@ -11410,7 +11383,7 @@
           <w:t>2</w:t>
         </w:r>
       </w:ins>
-      <w:ins w:id="112" w:author="ylzhang" w:date="2018-05-18T16:22:51Z">
+      <w:ins w:id="105" w:author="ylzhang" w:date="2018-05-18T16:22:51Z">
         <w:r>
           <w:rPr>
             <w:rFonts w:hint="default"/>
@@ -11422,7 +11395,7 @@
           <w:t>..</w:t>
         </w:r>
       </w:ins>
-      <w:ins w:id="113" w:author="ylzhang" w:date="2018-05-18T16:22:52Z">
+      <w:ins w:id="106" w:author="ylzhang" w:date="2018-05-18T16:22:52Z">
         <w:r>
           <w:rPr>
             <w:rFonts w:hint="default"/>
@@ -11434,7 +11407,7 @@
           <w:t>.</w:t>
         </w:r>
       </w:ins>
-      <w:ins w:id="114" w:author="ylzhang" w:date="2018-05-18T16:21:41Z">
+      <w:ins w:id="107" w:author="ylzhang" w:date="2018-05-18T16:21:41Z">
         <w:r>
           <w:rPr>
             <w:rFonts w:hint="default"/>
@@ -11446,7 +11419,7 @@
           <w:t>]</w:t>
         </w:r>
       </w:ins>
-      <w:ins w:id="115" w:author="ylzhang" w:date="2018-05-18T16:21:41Z">
+      <w:ins w:id="108" w:author="ylzhang" w:date="2018-05-18T16:21:41Z">
         <w:r>
           <w:rPr>
             <w:rFonts w:hint="eastAsia"/>
@@ -11461,10 +11434,1354 @@
     </w:p>
     <w:p>
       <w:pPr>
-        <w:rPr>
-          <w:rFonts w:hint="default"/>
-        </w:rPr>
-      </w:pPr>
+        <w:pStyle w:val="3"/>
+        <w:rPr>
+          <w:ins w:id="110" w:author="ylzhang" w:date="2018-05-30T15:03:51Z"/>
+          <w:rFonts w:hint="default"/>
+        </w:rPr>
+        <w:pPrChange w:id="109" w:author="ylzhang" w:date="2018-05-30T15:03:19Z">
+          <w:pPr/>
+        </w:pPrChange>
+      </w:pPr>
+      <w:ins w:id="111" w:author="ylzhang" w:date="2018-05-30T15:03:43Z">
+        <w:r>
+          <w:rPr>
+            <w:rFonts w:hint="default"/>
+          </w:rPr>
+          <w:t>平台</w:t>
+        </w:r>
+      </w:ins>
+      <w:ins w:id="112" w:author="ylzhang" w:date="2018-05-30T15:03:44Z">
+        <w:r>
+          <w:rPr>
+            <w:rFonts w:hint="default"/>
+          </w:rPr>
+          <w:t>kafka</w:t>
+        </w:r>
+      </w:ins>
+      <w:ins w:id="113" w:author="ylzhang" w:date="2018-05-30T15:03:45Z">
+        <w:r>
+          <w:rPr>
+            <w:rFonts w:hint="default"/>
+          </w:rPr>
+          <w:t>创建</w:t>
+        </w:r>
+      </w:ins>
+      <w:ins w:id="114" w:author="ylzhang" w:date="2018-05-30T15:03:46Z">
+        <w:r>
+          <w:rPr>
+            <w:rFonts w:hint="default"/>
+          </w:rPr>
+          <w:t>主题</w:t>
+        </w:r>
+      </w:ins>
+    </w:p>
+    <w:p>
+      <w:pPr>
+        <w:rPr>
+          <w:ins w:id="115" w:author="ylzhang" w:date="2018-05-30T15:12:21Z"/>
+        </w:rPr>
+      </w:pPr>
+      <w:ins w:id="116" w:author="ylzhang" w:date="2018-05-30T15:10:46Z">
+        <w:r>
+          <w:rPr/>
+          <w:t>Method:</w:t>
+        </w:r>
+      </w:ins>
+      <w:ins w:id="117" w:author="ylzhang" w:date="2018-05-30T15:10:58Z">
+        <w:r>
+          <w:rPr/>
+          <w:t>post</w:t>
+        </w:r>
+      </w:ins>
+    </w:p>
+    <w:p>
+      <w:pPr>
+        <w:rPr>
+          <w:ins w:id="118" w:author="ylzhang" w:date="2018-05-30T15:10:46Z"/>
+        </w:rPr>
+      </w:pPr>
+      <w:ins w:id="119" w:author="ylzhang" w:date="2018-05-30T15:12:22Z">
+        <w:r>
+          <w:rPr>
+            <w:b w:val="0"/>
+            <w:bCs w:val="0"/>
+            <w:i w:val="0"/>
+            <w:iCs w:val="0"/>
+          </w:rPr>
+          <w:t>Data:{</w:t>
+        </w:r>
+      </w:ins>
+      <w:ins w:id="120" w:author="ylzhang" w:date="2018-05-30T15:12:22Z">
+        <w:r>
+          <w:rPr>
+            <w:rFonts w:hint="default"/>
+            <w:b w:val="0"/>
+            <w:bCs w:val="0"/>
+            <w:i w:val="0"/>
+            <w:iCs w:val="0"/>
+          </w:rPr>
+          <w:t>“topic”:””</w:t>
+        </w:r>
+      </w:ins>
+      <w:ins w:id="121" w:author="ylzhang" w:date="2018-05-30T15:12:33Z">
+        <w:r>
+          <w:rPr>
+            <w:rFonts w:hint="default"/>
+            <w:b w:val="0"/>
+            <w:bCs w:val="0"/>
+            <w:i w:val="0"/>
+            <w:iCs w:val="0"/>
+          </w:rPr>
+          <w:t>,</w:t>
+        </w:r>
+      </w:ins>
+      <w:ins w:id="122" w:author="ylzhang" w:date="2018-05-30T15:12:34Z">
+        <w:r>
+          <w:rPr>
+            <w:rFonts w:hint="default"/>
+            <w:b w:val="0"/>
+            <w:bCs w:val="0"/>
+            <w:i w:val="0"/>
+            <w:iCs w:val="0"/>
+          </w:rPr>
+          <w:t>”</w:t>
+        </w:r>
+      </w:ins>
+      <w:ins w:id="123" w:author="ylzhang" w:date="2018-05-30T15:12:41Z">
+        <w:r>
+          <w:rPr>
+            <w:rFonts w:hint="default"/>
+            <w:b w:val="0"/>
+            <w:bCs w:val="0"/>
+            <w:i w:val="0"/>
+            <w:iCs w:val="0"/>
+          </w:rPr>
+          <w:t>partition</w:t>
+        </w:r>
+      </w:ins>
+      <w:ins w:id="124" w:author="ylzhang" w:date="2018-05-30T15:12:35Z">
+        <w:r>
+          <w:rPr>
+            <w:rFonts w:hint="default"/>
+            <w:b w:val="0"/>
+            <w:bCs w:val="0"/>
+            <w:i w:val="0"/>
+            <w:iCs w:val="0"/>
+          </w:rPr>
+          <w:t>”</w:t>
+        </w:r>
+      </w:ins>
+      <w:ins w:id="125" w:author="ylzhang" w:date="2018-05-30T15:12:44Z">
+        <w:r>
+          <w:rPr>
+            <w:rFonts w:hint="default"/>
+            <w:b w:val="0"/>
+            <w:bCs w:val="0"/>
+            <w:i w:val="0"/>
+            <w:iCs w:val="0"/>
+          </w:rPr>
+          <w:t>:””</w:t>
+        </w:r>
+      </w:ins>
+      <w:ins w:id="126" w:author="ylzhang" w:date="2018-05-30T15:12:45Z">
+        <w:r>
+          <w:rPr>
+            <w:rFonts w:hint="default"/>
+            <w:b w:val="0"/>
+            <w:bCs w:val="0"/>
+            <w:i w:val="0"/>
+            <w:iCs w:val="0"/>
+          </w:rPr>
+          <w:t>,</w:t>
+        </w:r>
+      </w:ins>
+      <w:ins w:id="127" w:author="ylzhang" w:date="2018-05-30T15:12:53Z">
+        <w:r>
+          <w:rPr>
+            <w:rFonts w:hint="default"/>
+            <w:b w:val="0"/>
+            <w:bCs w:val="0"/>
+            <w:i w:val="0"/>
+            <w:iCs w:val="0"/>
+          </w:rPr>
+          <w:t>”</w:t>
+        </w:r>
+      </w:ins>
+      <w:ins w:id="128" w:author="ylzhang" w:date="2018-05-30T15:12:58Z">
+        <w:r>
+          <w:rPr>
+            <w:rFonts w:hint="default"/>
+            <w:b w:val="0"/>
+            <w:bCs w:val="0"/>
+            <w:i w:val="0"/>
+            <w:iCs w:val="0"/>
+          </w:rPr>
+          <w:t>replication</w:t>
+        </w:r>
+      </w:ins>
+      <w:ins w:id="129" w:author="ylzhang" w:date="2018-05-30T15:12:54Z">
+        <w:r>
+          <w:rPr>
+            <w:rFonts w:hint="default"/>
+            <w:b w:val="0"/>
+            <w:bCs w:val="0"/>
+            <w:i w:val="0"/>
+            <w:iCs w:val="0"/>
+          </w:rPr>
+          <w:t>”</w:t>
+        </w:r>
+      </w:ins>
+      <w:ins w:id="130" w:author="ylzhang" w:date="2018-05-30T15:13:01Z">
+        <w:r>
+          <w:rPr>
+            <w:rFonts w:hint="default"/>
+            <w:b w:val="0"/>
+            <w:bCs w:val="0"/>
+            <w:i w:val="0"/>
+            <w:iCs w:val="0"/>
+          </w:rPr>
+          <w:t>:</w:t>
+        </w:r>
+      </w:ins>
+      <w:ins w:id="131" w:author="ylzhang" w:date="2018-05-30T15:13:02Z">
+        <w:r>
+          <w:rPr>
+            <w:rFonts w:hint="default"/>
+            <w:b w:val="0"/>
+            <w:bCs w:val="0"/>
+            <w:i w:val="0"/>
+            <w:iCs w:val="0"/>
+          </w:rPr>
+          <w:t>””</w:t>
+        </w:r>
+      </w:ins>
+      <w:ins w:id="132" w:author="ylzhang" w:date="2018-05-30T15:13:03Z">
+        <w:r>
+          <w:rPr>
+            <w:rFonts w:hint="default"/>
+            <w:b w:val="0"/>
+            <w:bCs w:val="0"/>
+            <w:i w:val="0"/>
+            <w:iCs w:val="0"/>
+          </w:rPr>
+          <w:t>,</w:t>
+        </w:r>
+      </w:ins>
+      <w:ins w:id="133" w:author="ylzhang" w:date="2018-05-30T15:13:05Z">
+        <w:r>
+          <w:rPr>
+            <w:rFonts w:hint="default"/>
+            <w:b w:val="0"/>
+            <w:bCs w:val="0"/>
+            <w:i w:val="0"/>
+            <w:iCs w:val="0"/>
+          </w:rPr>
+          <w:t>”</w:t>
+        </w:r>
+      </w:ins>
+      <w:ins w:id="134" w:author="ylzhang" w:date="2018-05-30T15:13:17Z">
+        <w:r>
+          <w:rPr>
+            <w:rFonts w:hint="default"/>
+            <w:b w:val="0"/>
+            <w:bCs w:val="0"/>
+            <w:i w:val="0"/>
+            <w:iCs w:val="0"/>
+          </w:rPr>
+          <w:t>retention_day</w:t>
+        </w:r>
+      </w:ins>
+      <w:ins w:id="135" w:author="ylzhang" w:date="2018-05-30T15:13:06Z">
+        <w:r>
+          <w:rPr>
+            <w:rFonts w:hint="default"/>
+            <w:b w:val="0"/>
+            <w:bCs w:val="0"/>
+            <w:i w:val="0"/>
+            <w:iCs w:val="0"/>
+          </w:rPr>
+          <w:t>”</w:t>
+        </w:r>
+      </w:ins>
+      <w:ins w:id="136" w:author="ylzhang" w:date="2018-05-30T15:13:20Z">
+        <w:r>
+          <w:rPr>
+            <w:rFonts w:hint="default"/>
+            <w:b w:val="0"/>
+            <w:bCs w:val="0"/>
+            <w:i w:val="0"/>
+            <w:iCs w:val="0"/>
+          </w:rPr>
+          <w:t>:””</w:t>
+        </w:r>
+      </w:ins>
+      <w:ins w:id="137" w:author="ylzhang" w:date="2018-05-30T15:12:22Z">
+        <w:r>
+          <w:rPr>
+            <w:b w:val="0"/>
+            <w:bCs w:val="0"/>
+            <w:i w:val="0"/>
+            <w:iCs w:val="0"/>
+          </w:rPr>
+          <w:t>}</w:t>
+        </w:r>
+      </w:ins>
+    </w:p>
+    <w:p>
+      <w:pPr>
+        <w:rPr>
+          <w:ins w:id="138" w:author="ylzhang" w:date="2018-05-30T15:10:46Z"/>
+          <w:b w:val="0"/>
+          <w:bCs w:val="0"/>
+          <w:i w:val="0"/>
+          <w:iCs w:val="0"/>
+        </w:rPr>
+      </w:pPr>
+      <w:ins w:id="139" w:author="ylzhang" w:date="2018-05-30T15:10:46Z">
+        <w:r>
+          <w:rPr/>
+          <w:t>Url:</w:t>
+        </w:r>
+      </w:ins>
+      <w:ins w:id="140" w:author="ylzhang" w:date="2018-05-30T15:10:46Z">
+        <w:r>
+          <w:rPr>
+            <w:i w:val="0"/>
+            <w:iCs w:val="0"/>
+          </w:rPr>
+          <w:t>http://ip:port</w:t>
+        </w:r>
+      </w:ins>
+      <w:ins w:id="141" w:author="ylzhang" w:date="2018-05-30T15:10:46Z">
+        <w:r>
+          <w:rPr>
+            <w:rFonts w:hint="eastAsia"/>
+            <w:i w:val="0"/>
+            <w:iCs w:val="0"/>
+          </w:rPr>
+          <w:t>/</w:t>
+        </w:r>
+      </w:ins>
+      <w:ins w:id="142" w:author="ylzhang" w:date="2018-05-30T15:10:46Z">
+        <w:r>
+          <w:rPr>
+            <w:rFonts w:hint="default"/>
+            <w:b/>
+            <w:bCs/>
+            <w:i w:val="0"/>
+            <w:iCs w:val="0"/>
+          </w:rPr>
+          <w:t>cii/ka/</w:t>
+        </w:r>
+      </w:ins>
+      <w:ins w:id="143" w:author="ylzhang" w:date="2018-05-30T15:11:37Z">
+        <w:r>
+          <w:rPr>
+            <w:rFonts w:hint="default"/>
+            <w:b/>
+            <w:bCs/>
+            <w:i w:val="0"/>
+            <w:iCs w:val="0"/>
+          </w:rPr>
+          <w:t>c</w:t>
+        </w:r>
+      </w:ins>
+      <w:ins w:id="144" w:author="ylzhang" w:date="2018-05-30T15:11:38Z">
+        <w:r>
+          <w:rPr>
+            <w:rFonts w:hint="default"/>
+            <w:b/>
+            <w:bCs/>
+            <w:i w:val="0"/>
+            <w:iCs w:val="0"/>
+          </w:rPr>
+          <w:t>re</w:t>
+        </w:r>
+      </w:ins>
+      <w:ins w:id="145" w:author="ylzhang" w:date="2018-05-30T15:11:39Z">
+        <w:r>
+          <w:rPr>
+            <w:rFonts w:hint="default"/>
+            <w:b/>
+            <w:bCs/>
+            <w:i w:val="0"/>
+            <w:iCs w:val="0"/>
+          </w:rPr>
+          <w:t>ate</w:t>
+        </w:r>
+      </w:ins>
+      <w:ins w:id="146" w:author="ylzhang" w:date="2018-05-30T15:11:41Z">
+        <w:r>
+          <w:rPr>
+            <w:rFonts w:hint="default"/>
+            <w:b/>
+            <w:bCs/>
+            <w:i w:val="0"/>
+            <w:iCs w:val="0"/>
+          </w:rPr>
+          <w:t>T</w:t>
+        </w:r>
+      </w:ins>
+      <w:ins w:id="147" w:author="ylzhang" w:date="2018-05-30T15:11:42Z">
+        <w:r>
+          <w:rPr>
+            <w:rFonts w:hint="default"/>
+            <w:b/>
+            <w:bCs/>
+            <w:i w:val="0"/>
+            <w:iCs w:val="0"/>
+          </w:rPr>
+          <w:t>opic</w:t>
+        </w:r>
+      </w:ins>
+    </w:p>
+    <w:p>
+      <w:pPr>
+        <w:rPr>
+          <w:ins w:id="149" w:author="ylzhang" w:date="2018-05-30T15:23:58Z"/>
+          <w:rFonts w:hint="eastAsia"/>
+          <w:b w:val="0"/>
+          <w:bCs w:val="0"/>
+          <w:i w:val="0"/>
+          <w:iCs w:val="0"/>
+        </w:rPr>
+        <w:pPrChange w:id="148" w:author="ylzhang" w:date="2018-05-30T15:03:19Z">
+          <w:pPr/>
+        </w:pPrChange>
+      </w:pPr>
+      <w:ins w:id="150" w:author="ylzhang" w:date="2018-05-30T15:10:46Z">
+        <w:r>
+          <w:rPr>
+            <w:b w:val="0"/>
+            <w:bCs w:val="0"/>
+            <w:i w:val="0"/>
+            <w:iCs w:val="0"/>
+          </w:rPr>
+          <w:t>Response:</w:t>
+        </w:r>
+      </w:ins>
+      <w:ins w:id="151" w:author="ylzhang" w:date="2018-05-30T15:10:46Z">
+        <w:r>
+          <w:rPr>
+            <w:rFonts w:hint="eastAsia"/>
+            <w:b w:val="0"/>
+            <w:bCs w:val="0"/>
+            <w:i w:val="0"/>
+            <w:iCs w:val="0"/>
+          </w:rPr>
+          <w:t>{"success":true}</w:t>
+        </w:r>
+      </w:ins>
+    </w:p>
+    <w:p>
+      <w:pPr>
+        <w:rPr>
+          <w:ins w:id="153" w:author="ylzhang" w:date="2018-05-30T15:24:31Z"/>
+          <w:rFonts w:hint="default"/>
+          <w:b w:val="0"/>
+          <w:bCs w:val="0"/>
+          <w:i w:val="0"/>
+          <w:iCs w:val="0"/>
+        </w:rPr>
+        <w:pPrChange w:id="152" w:author="ylzhang" w:date="2018-05-30T15:03:19Z">
+          <w:pPr/>
+        </w:pPrChange>
+      </w:pPr>
+      <w:ins w:id="154" w:author="ylzhang" w:date="2018-05-30T15:24:02Z">
+        <w:r>
+          <w:rPr>
+            <w:rFonts w:hint="default"/>
+            <w:b w:val="0"/>
+            <w:bCs w:val="0"/>
+            <w:i w:val="0"/>
+            <w:iCs w:val="0"/>
+          </w:rPr>
+          <w:t>说明</w:t>
+        </w:r>
+      </w:ins>
+      <w:ins w:id="155" w:author="ylzhang" w:date="2018-05-30T15:24:03Z">
+        <w:r>
+          <w:rPr>
+            <w:rFonts w:hint="default"/>
+            <w:b w:val="0"/>
+            <w:bCs w:val="0"/>
+            <w:i w:val="0"/>
+            <w:iCs w:val="0"/>
+          </w:rPr>
+          <w:t>：</w:t>
+        </w:r>
+      </w:ins>
+      <w:ins w:id="156" w:author="ylzhang" w:date="2018-05-30T15:24:05Z">
+        <w:r>
+          <w:rPr>
+            <w:rFonts w:hint="default"/>
+            <w:b w:val="0"/>
+            <w:bCs w:val="0"/>
+            <w:i w:val="0"/>
+            <w:iCs w:val="0"/>
+          </w:rPr>
+          <w:t>1</w:t>
+        </w:r>
+      </w:ins>
+      <w:ins w:id="157" w:author="ylzhang" w:date="2018-05-30T15:24:06Z">
+        <w:r>
+          <w:rPr>
+            <w:rFonts w:hint="default"/>
+            <w:b w:val="0"/>
+            <w:bCs w:val="0"/>
+            <w:i w:val="0"/>
+            <w:iCs w:val="0"/>
+          </w:rPr>
+          <w:t>,</w:t>
+        </w:r>
+      </w:ins>
+      <w:ins w:id="158" w:author="ylzhang" w:date="2018-05-30T15:24:09Z">
+        <w:r>
+          <w:rPr>
+            <w:rFonts w:hint="default"/>
+            <w:b w:val="0"/>
+            <w:bCs w:val="0"/>
+            <w:i w:val="0"/>
+            <w:iCs w:val="0"/>
+          </w:rPr>
+          <w:t>topic</w:t>
+        </w:r>
+      </w:ins>
+      <w:ins w:id="159" w:author="ylzhang" w:date="2018-05-30T15:24:26Z">
+        <w:r>
+          <w:rPr>
+            <w:rFonts w:hint="default"/>
+            <w:b w:val="0"/>
+            <w:bCs w:val="0"/>
+            <w:i w:val="0"/>
+            <w:iCs w:val="0"/>
+          </w:rPr>
+          <w:t>【</w:t>
+        </w:r>
+      </w:ins>
+      <w:ins w:id="160" w:author="ylzhang" w:date="2018-05-30T15:24:29Z">
+        <w:r>
+          <w:rPr>
+            <w:rFonts w:hint="default"/>
+            <w:b w:val="0"/>
+            <w:bCs w:val="0"/>
+            <w:i w:val="0"/>
+            <w:iCs w:val="0"/>
+          </w:rPr>
+          <w:t>名称</w:t>
+        </w:r>
+      </w:ins>
+      <w:ins w:id="161" w:author="ylzhang" w:date="2018-05-30T15:24:26Z">
+        <w:r>
+          <w:rPr>
+            <w:rFonts w:hint="default"/>
+            <w:b w:val="0"/>
+            <w:bCs w:val="0"/>
+            <w:i w:val="0"/>
+            <w:iCs w:val="0"/>
+          </w:rPr>
+          <w:t>】</w:t>
+        </w:r>
+      </w:ins>
+      <w:ins w:id="162" w:author="ylzhang" w:date="2018-05-30T15:24:11Z">
+        <w:r>
+          <w:rPr>
+            <w:rFonts w:hint="default"/>
+            <w:b w:val="0"/>
+            <w:bCs w:val="0"/>
+            <w:i w:val="0"/>
+            <w:iCs w:val="0"/>
+          </w:rPr>
+          <w:t>必填</w:t>
+        </w:r>
+      </w:ins>
+    </w:p>
+    <w:p>
+      <w:pPr>
+        <w:rPr>
+          <w:ins w:id="164" w:author="ylzhang" w:date="2018-05-30T15:25:12Z"/>
+          <w:rFonts w:hint="default"/>
+          <w:b w:val="0"/>
+          <w:bCs w:val="0"/>
+          <w:i w:val="0"/>
+          <w:iCs w:val="0"/>
+        </w:rPr>
+        <w:pPrChange w:id="163" w:author="ylzhang" w:date="2018-05-30T15:03:19Z">
+          <w:pPr/>
+        </w:pPrChange>
+      </w:pPr>
+      <w:ins w:id="165" w:author="ylzhang" w:date="2018-05-30T15:24:32Z">
+        <w:r>
+          <w:rPr>
+            <w:rFonts w:hint="default"/>
+            <w:b w:val="0"/>
+            <w:bCs w:val="0"/>
+            <w:i w:val="0"/>
+            <w:iCs w:val="0"/>
+          </w:rPr>
+          <w:t xml:space="preserve">     </w:t>
+        </w:r>
+      </w:ins>
+      <w:ins w:id="166" w:author="ylzhang" w:date="2018-05-30T15:24:33Z">
+        <w:r>
+          <w:rPr>
+            <w:rFonts w:hint="default"/>
+            <w:b w:val="0"/>
+            <w:bCs w:val="0"/>
+            <w:i w:val="0"/>
+            <w:iCs w:val="0"/>
+          </w:rPr>
+          <w:t xml:space="preserve"> </w:t>
+        </w:r>
+      </w:ins>
+      <w:ins w:id="167" w:author="ylzhang" w:date="2018-05-30T15:24:34Z">
+        <w:r>
+          <w:rPr>
+            <w:rFonts w:hint="default"/>
+            <w:b w:val="0"/>
+            <w:bCs w:val="0"/>
+            <w:i w:val="0"/>
+            <w:iCs w:val="0"/>
+          </w:rPr>
+          <w:t>2</w:t>
+        </w:r>
+      </w:ins>
+      <w:ins w:id="168" w:author="ylzhang" w:date="2018-05-30T15:24:35Z">
+        <w:r>
+          <w:rPr>
+            <w:rFonts w:hint="default"/>
+            <w:b w:val="0"/>
+            <w:bCs w:val="0"/>
+            <w:i w:val="0"/>
+            <w:iCs w:val="0"/>
+          </w:rPr>
+          <w:t>,</w:t>
+        </w:r>
+      </w:ins>
+      <w:ins w:id="169" w:author="ylzhang" w:date="2018-05-30T15:24:41Z">
+        <w:r>
+          <w:rPr>
+            <w:rFonts w:hint="default"/>
+            <w:b w:val="0"/>
+            <w:bCs w:val="0"/>
+            <w:i w:val="0"/>
+            <w:iCs w:val="0"/>
+          </w:rPr>
+          <w:t>partit</w:t>
+        </w:r>
+      </w:ins>
+      <w:ins w:id="170" w:author="ylzhang" w:date="2018-05-30T15:24:42Z">
+        <w:r>
+          <w:rPr>
+            <w:rFonts w:hint="default"/>
+            <w:b w:val="0"/>
+            <w:bCs w:val="0"/>
+            <w:i w:val="0"/>
+            <w:iCs w:val="0"/>
+          </w:rPr>
+          <w:t>ion</w:t>
+        </w:r>
+      </w:ins>
+      <w:ins w:id="171" w:author="ylzhang" w:date="2018-05-30T15:24:47Z">
+        <w:r>
+          <w:rPr>
+            <w:rFonts w:hint="default"/>
+            <w:b w:val="0"/>
+            <w:bCs w:val="0"/>
+            <w:i w:val="0"/>
+            <w:iCs w:val="0"/>
+          </w:rPr>
+          <w:t>【</w:t>
+        </w:r>
+      </w:ins>
+      <w:ins w:id="172" w:author="ylzhang" w:date="2018-05-30T15:24:51Z">
+        <w:r>
+          <w:rPr>
+            <w:rFonts w:hint="default"/>
+            <w:b w:val="0"/>
+            <w:bCs w:val="0"/>
+            <w:i w:val="0"/>
+            <w:iCs w:val="0"/>
+          </w:rPr>
+          <w:t>分区</w:t>
+        </w:r>
+      </w:ins>
+      <w:ins w:id="173" w:author="ylzhang" w:date="2018-05-30T15:24:57Z">
+        <w:r>
+          <w:rPr>
+            <w:rFonts w:hint="default"/>
+            <w:b w:val="0"/>
+            <w:bCs w:val="0"/>
+            <w:i w:val="0"/>
+            <w:iCs w:val="0"/>
+          </w:rPr>
+          <w:t>数</w:t>
+        </w:r>
+      </w:ins>
+      <w:ins w:id="174" w:author="ylzhang" w:date="2018-05-30T15:24:47Z">
+        <w:r>
+          <w:rPr>
+            <w:rFonts w:hint="default"/>
+            <w:b w:val="0"/>
+            <w:bCs w:val="0"/>
+            <w:i w:val="0"/>
+            <w:iCs w:val="0"/>
+          </w:rPr>
+          <w:t>】</w:t>
+        </w:r>
+      </w:ins>
+      <w:ins w:id="175" w:author="ylzhang" w:date="2018-05-30T15:25:09Z">
+        <w:r>
+          <w:rPr>
+            <w:rFonts w:hint="default"/>
+            <w:b w:val="0"/>
+            <w:bCs w:val="0"/>
+            <w:i w:val="0"/>
+            <w:iCs w:val="0"/>
+          </w:rPr>
+          <w:t>不填</w:t>
+        </w:r>
+      </w:ins>
+      <w:ins w:id="176" w:author="ylzhang" w:date="2018-05-30T15:25:10Z">
+        <w:r>
+          <w:rPr>
+            <w:rFonts w:hint="default"/>
+            <w:b w:val="0"/>
+            <w:bCs w:val="0"/>
+            <w:i w:val="0"/>
+            <w:iCs w:val="0"/>
+          </w:rPr>
+          <w:t>默认</w:t>
+        </w:r>
+      </w:ins>
+      <w:ins w:id="177" w:author="ylzhang" w:date="2018-05-30T15:25:11Z">
+        <w:r>
+          <w:rPr>
+            <w:rFonts w:hint="default"/>
+            <w:b w:val="0"/>
+            <w:bCs w:val="0"/>
+            <w:i w:val="0"/>
+            <w:iCs w:val="0"/>
+          </w:rPr>
+          <w:t>1</w:t>
+        </w:r>
+      </w:ins>
+    </w:p>
+    <w:p>
+      <w:pPr>
+        <w:rPr>
+          <w:ins w:id="179" w:author="ylzhang" w:date="2018-05-30T15:25:43Z"/>
+          <w:rFonts w:hint="default"/>
+          <w:b w:val="0"/>
+          <w:bCs w:val="0"/>
+          <w:i w:val="0"/>
+          <w:iCs w:val="0"/>
+        </w:rPr>
+        <w:pPrChange w:id="178" w:author="ylzhang" w:date="2018-05-30T15:03:19Z">
+          <w:pPr/>
+        </w:pPrChange>
+      </w:pPr>
+      <w:ins w:id="180" w:author="ylzhang" w:date="2018-05-30T15:25:12Z">
+        <w:r>
+          <w:rPr>
+            <w:rFonts w:hint="default"/>
+            <w:b w:val="0"/>
+            <w:bCs w:val="0"/>
+            <w:i w:val="0"/>
+            <w:iCs w:val="0"/>
+          </w:rPr>
+          <w:t xml:space="preserve">  </w:t>
+        </w:r>
+      </w:ins>
+      <w:ins w:id="181" w:author="ylzhang" w:date="2018-05-30T15:25:13Z">
+        <w:r>
+          <w:rPr>
+            <w:rFonts w:hint="default"/>
+            <w:b w:val="0"/>
+            <w:bCs w:val="0"/>
+            <w:i w:val="0"/>
+            <w:iCs w:val="0"/>
+          </w:rPr>
+          <w:t xml:space="preserve">    </w:t>
+        </w:r>
+      </w:ins>
+      <w:ins w:id="182" w:author="ylzhang" w:date="2018-05-30T15:25:14Z">
+        <w:r>
+          <w:rPr>
+            <w:rFonts w:hint="default"/>
+            <w:b w:val="0"/>
+            <w:bCs w:val="0"/>
+            <w:i w:val="0"/>
+            <w:iCs w:val="0"/>
+          </w:rPr>
+          <w:t>3</w:t>
+        </w:r>
+      </w:ins>
+      <w:ins w:id="183" w:author="ylzhang" w:date="2018-05-30T15:25:15Z">
+        <w:r>
+          <w:rPr>
+            <w:rFonts w:hint="default"/>
+            <w:b w:val="0"/>
+            <w:bCs w:val="0"/>
+            <w:i w:val="0"/>
+            <w:iCs w:val="0"/>
+          </w:rPr>
+          <w:t>,</w:t>
+        </w:r>
+      </w:ins>
+      <w:ins w:id="184" w:author="ylzhang" w:date="2018-05-30T15:25:17Z">
+        <w:r>
+          <w:rPr>
+            <w:rFonts w:hint="default"/>
+            <w:b w:val="0"/>
+            <w:bCs w:val="0"/>
+            <w:i w:val="0"/>
+            <w:iCs w:val="0"/>
+          </w:rPr>
+          <w:t>re</w:t>
+        </w:r>
+      </w:ins>
+      <w:ins w:id="185" w:author="ylzhang" w:date="2018-05-30T15:25:18Z">
+        <w:r>
+          <w:rPr>
+            <w:rFonts w:hint="default"/>
+            <w:b w:val="0"/>
+            <w:bCs w:val="0"/>
+            <w:i w:val="0"/>
+            <w:iCs w:val="0"/>
+          </w:rPr>
+          <w:t>p</w:t>
+        </w:r>
+      </w:ins>
+      <w:ins w:id="186" w:author="ylzhang" w:date="2018-05-30T15:25:19Z">
+        <w:r>
+          <w:rPr>
+            <w:rFonts w:hint="default"/>
+            <w:b w:val="0"/>
+            <w:bCs w:val="0"/>
+            <w:i w:val="0"/>
+            <w:iCs w:val="0"/>
+          </w:rPr>
+          <w:t>lic</w:t>
+        </w:r>
+      </w:ins>
+      <w:ins w:id="187" w:author="ylzhang" w:date="2018-05-30T15:25:20Z">
+        <w:r>
+          <w:rPr>
+            <w:rFonts w:hint="default"/>
+            <w:b w:val="0"/>
+            <w:bCs w:val="0"/>
+            <w:i w:val="0"/>
+            <w:iCs w:val="0"/>
+          </w:rPr>
+          <w:t>ation</w:t>
+        </w:r>
+      </w:ins>
+      <w:ins w:id="188" w:author="ylzhang" w:date="2018-05-30T15:25:22Z">
+        <w:r>
+          <w:rPr>
+            <w:rFonts w:hint="default"/>
+            <w:b w:val="0"/>
+            <w:bCs w:val="0"/>
+            <w:i w:val="0"/>
+            <w:iCs w:val="0"/>
+          </w:rPr>
+          <w:t>【</w:t>
+        </w:r>
+      </w:ins>
+      <w:ins w:id="189" w:author="ylzhang" w:date="2018-05-30T15:25:34Z">
+        <w:r>
+          <w:rPr>
+            <w:rFonts w:hint="default"/>
+            <w:b w:val="0"/>
+            <w:bCs w:val="0"/>
+            <w:i w:val="0"/>
+            <w:iCs w:val="0"/>
+          </w:rPr>
+          <w:t>备份</w:t>
+        </w:r>
+      </w:ins>
+      <w:ins w:id="190" w:author="ylzhang" w:date="2018-05-30T15:25:36Z">
+        <w:r>
+          <w:rPr>
+            <w:rFonts w:hint="default"/>
+            <w:b w:val="0"/>
+            <w:bCs w:val="0"/>
+            <w:i w:val="0"/>
+            <w:iCs w:val="0"/>
+          </w:rPr>
+          <w:t>数</w:t>
+        </w:r>
+      </w:ins>
+      <w:ins w:id="191" w:author="ylzhang" w:date="2018-05-30T15:25:22Z">
+        <w:r>
+          <w:rPr>
+            <w:rFonts w:hint="default"/>
+            <w:b w:val="0"/>
+            <w:bCs w:val="0"/>
+            <w:i w:val="0"/>
+            <w:iCs w:val="0"/>
+          </w:rPr>
+          <w:t>】</w:t>
+        </w:r>
+      </w:ins>
+      <w:ins w:id="192" w:author="ylzhang" w:date="2018-05-30T15:25:40Z">
+        <w:r>
+          <w:rPr>
+            <w:rFonts w:hint="default"/>
+            <w:b w:val="0"/>
+            <w:bCs w:val="0"/>
+            <w:i w:val="0"/>
+            <w:iCs w:val="0"/>
+          </w:rPr>
+          <w:t>不填</w:t>
+        </w:r>
+      </w:ins>
+      <w:ins w:id="193" w:author="ylzhang" w:date="2018-05-30T15:25:41Z">
+        <w:r>
+          <w:rPr>
+            <w:rFonts w:hint="default"/>
+            <w:b w:val="0"/>
+            <w:bCs w:val="0"/>
+            <w:i w:val="0"/>
+            <w:iCs w:val="0"/>
+          </w:rPr>
+          <w:t>默认</w:t>
+        </w:r>
+      </w:ins>
+      <w:ins w:id="194" w:author="ylzhang" w:date="2018-05-30T15:25:42Z">
+        <w:r>
+          <w:rPr>
+            <w:rFonts w:hint="default"/>
+            <w:b w:val="0"/>
+            <w:bCs w:val="0"/>
+            <w:i w:val="0"/>
+            <w:iCs w:val="0"/>
+          </w:rPr>
+          <w:t>1</w:t>
+        </w:r>
+      </w:ins>
+    </w:p>
+    <w:p>
+      <w:pPr>
+        <w:rPr>
+          <w:ins w:id="196" w:author="ylzhang" w:date="2018-05-30T15:26:39Z"/>
+          <w:rFonts w:hint="default"/>
+          <w:b w:val="0"/>
+          <w:bCs w:val="0"/>
+          <w:i w:val="0"/>
+          <w:iCs w:val="0"/>
+        </w:rPr>
+        <w:pPrChange w:id="195" w:author="ylzhang" w:date="2018-05-30T15:03:19Z">
+          <w:pPr/>
+        </w:pPrChange>
+      </w:pPr>
+      <w:ins w:id="197" w:author="ylzhang" w:date="2018-05-30T15:25:44Z">
+        <w:r>
+          <w:rPr>
+            <w:rFonts w:hint="default"/>
+            <w:b w:val="0"/>
+            <w:bCs w:val="0"/>
+            <w:i w:val="0"/>
+            <w:iCs w:val="0"/>
+          </w:rPr>
+          <w:t xml:space="preserve">      </w:t>
+        </w:r>
+      </w:ins>
+      <w:ins w:id="198" w:author="ylzhang" w:date="2018-05-30T15:25:47Z">
+        <w:r>
+          <w:rPr>
+            <w:rFonts w:hint="default"/>
+            <w:b w:val="0"/>
+            <w:bCs w:val="0"/>
+            <w:i w:val="0"/>
+            <w:iCs w:val="0"/>
+          </w:rPr>
+          <w:t>4</w:t>
+        </w:r>
+      </w:ins>
+      <w:ins w:id="199" w:author="ylzhang" w:date="2018-05-30T15:25:49Z">
+        <w:r>
+          <w:rPr>
+            <w:rFonts w:hint="default"/>
+            <w:b w:val="0"/>
+            <w:bCs w:val="0"/>
+            <w:i w:val="0"/>
+            <w:iCs w:val="0"/>
+          </w:rPr>
+          <w:t>,</w:t>
+        </w:r>
+      </w:ins>
+      <w:ins w:id="200" w:author="ylzhang" w:date="2018-05-30T15:25:56Z">
+        <w:r>
+          <w:rPr>
+            <w:rFonts w:hint="default"/>
+            <w:b w:val="0"/>
+            <w:bCs w:val="0"/>
+            <w:i w:val="0"/>
+            <w:iCs w:val="0"/>
+          </w:rPr>
+          <w:t>re</w:t>
+        </w:r>
+      </w:ins>
+      <w:ins w:id="201" w:author="ylzhang" w:date="2018-05-30T15:25:58Z">
+        <w:r>
+          <w:rPr>
+            <w:rFonts w:hint="default"/>
+            <w:b w:val="0"/>
+            <w:bCs w:val="0"/>
+            <w:i w:val="0"/>
+            <w:iCs w:val="0"/>
+          </w:rPr>
+          <w:t>ten</w:t>
+        </w:r>
+      </w:ins>
+      <w:ins w:id="202" w:author="ylzhang" w:date="2018-05-30T15:26:00Z">
+        <w:r>
+          <w:rPr>
+            <w:rFonts w:hint="default"/>
+            <w:b w:val="0"/>
+            <w:bCs w:val="0"/>
+            <w:i w:val="0"/>
+            <w:iCs w:val="0"/>
+          </w:rPr>
+          <w:t>tion</w:t>
+        </w:r>
+      </w:ins>
+      <w:ins w:id="203" w:author="ylzhang" w:date="2018-05-30T15:26:01Z">
+        <w:r>
+          <w:rPr>
+            <w:rFonts w:hint="default"/>
+            <w:b w:val="0"/>
+            <w:bCs w:val="0"/>
+            <w:i w:val="0"/>
+            <w:iCs w:val="0"/>
+          </w:rPr>
+          <w:t>_</w:t>
+        </w:r>
+      </w:ins>
+      <w:ins w:id="204" w:author="ylzhang" w:date="2018-05-30T15:26:02Z">
+        <w:r>
+          <w:rPr>
+            <w:rFonts w:hint="default"/>
+            <w:b w:val="0"/>
+            <w:bCs w:val="0"/>
+            <w:i w:val="0"/>
+            <w:iCs w:val="0"/>
+          </w:rPr>
+          <w:t>day</w:t>
+        </w:r>
+      </w:ins>
+      <w:ins w:id="205" w:author="ylzhang" w:date="2018-05-30T15:26:04Z">
+        <w:r>
+          <w:rPr>
+            <w:rFonts w:hint="default"/>
+            <w:b w:val="0"/>
+            <w:bCs w:val="0"/>
+            <w:i w:val="0"/>
+            <w:iCs w:val="0"/>
+          </w:rPr>
+          <w:t>【</w:t>
+        </w:r>
+      </w:ins>
+      <w:ins w:id="206" w:author="ylzhang" w:date="2018-05-30T15:26:11Z">
+        <w:r>
+          <w:rPr>
+            <w:rFonts w:hint="default"/>
+            <w:b w:val="0"/>
+            <w:bCs w:val="0"/>
+            <w:i w:val="0"/>
+            <w:iCs w:val="0"/>
+          </w:rPr>
+          <w:t>有效期</w:t>
+        </w:r>
+      </w:ins>
+      <w:ins w:id="207" w:author="ylzhang" w:date="2018-05-30T15:26:04Z">
+        <w:r>
+          <w:rPr>
+            <w:rFonts w:hint="default"/>
+            <w:b w:val="0"/>
+            <w:bCs w:val="0"/>
+            <w:i w:val="0"/>
+            <w:iCs w:val="0"/>
+          </w:rPr>
+          <w:t>】</w:t>
+        </w:r>
+      </w:ins>
+      <w:ins w:id="208" w:author="ylzhang" w:date="2018-05-30T15:26:21Z">
+        <w:r>
+          <w:rPr>
+            <w:rFonts w:hint="default"/>
+            <w:b w:val="0"/>
+            <w:bCs w:val="0"/>
+            <w:i w:val="0"/>
+            <w:iCs w:val="0"/>
+          </w:rPr>
+          <w:t>不填</w:t>
+        </w:r>
+      </w:ins>
+      <w:ins w:id="209" w:author="ylzhang" w:date="2018-05-30T15:26:22Z">
+        <w:r>
+          <w:rPr>
+            <w:rFonts w:hint="default"/>
+            <w:b w:val="0"/>
+            <w:bCs w:val="0"/>
+            <w:i w:val="0"/>
+            <w:iCs w:val="0"/>
+          </w:rPr>
+          <w:t>默认</w:t>
+        </w:r>
+      </w:ins>
+      <w:ins w:id="210" w:author="ylzhang" w:date="2018-05-30T15:26:27Z">
+        <w:r>
+          <w:rPr>
+            <w:rFonts w:hint="default"/>
+            <w:b w:val="0"/>
+            <w:bCs w:val="0"/>
+            <w:i w:val="0"/>
+            <w:iCs w:val="0"/>
+          </w:rPr>
+          <w:t>7</w:t>
+        </w:r>
+      </w:ins>
+      <w:ins w:id="211" w:author="ylzhang" w:date="2018-05-30T15:26:31Z">
+        <w:r>
+          <w:rPr>
+            <w:rFonts w:hint="default"/>
+            <w:b w:val="0"/>
+            <w:bCs w:val="0"/>
+            <w:i w:val="0"/>
+            <w:iCs w:val="0"/>
+          </w:rPr>
+          <w:t>天</w:t>
+        </w:r>
+      </w:ins>
+    </w:p>
+    <w:p>
+      <w:pPr>
+        <w:pStyle w:val="3"/>
+        <w:rPr>
+          <w:ins w:id="213" w:author="ylzhang" w:date="2018-05-30T15:26:52Z"/>
+          <w:rFonts w:hint="default"/>
+        </w:rPr>
+        <w:pPrChange w:id="212" w:author="ylzhang" w:date="2018-05-30T15:26:41Z">
+          <w:pPr/>
+        </w:pPrChange>
+      </w:pPr>
+      <w:ins w:id="214" w:author="ylzhang" w:date="2018-05-30T15:26:46Z">
+        <w:r>
+          <w:rPr>
+            <w:rFonts w:hint="default"/>
+          </w:rPr>
+          <w:t>平台</w:t>
+        </w:r>
+      </w:ins>
+      <w:ins w:id="215" w:author="ylzhang" w:date="2018-05-30T15:26:47Z">
+        <w:r>
+          <w:rPr>
+            <w:rFonts w:hint="default"/>
+          </w:rPr>
+          <w:t>ka</w:t>
+        </w:r>
+      </w:ins>
+      <w:ins w:id="216" w:author="ylzhang" w:date="2018-05-30T15:26:48Z">
+        <w:r>
+          <w:rPr>
+            <w:rFonts w:hint="default"/>
+          </w:rPr>
+          <w:t>fka</w:t>
+        </w:r>
+      </w:ins>
+      <w:ins w:id="217" w:author="ylzhang" w:date="2018-05-30T15:26:50Z">
+        <w:r>
+          <w:rPr>
+            <w:rFonts w:hint="default"/>
+          </w:rPr>
+          <w:t>删除</w:t>
+        </w:r>
+      </w:ins>
+      <w:ins w:id="218" w:author="ylzhang" w:date="2018-05-30T15:26:51Z">
+        <w:r>
+          <w:rPr>
+            <w:rFonts w:hint="default"/>
+          </w:rPr>
+          <w:t>主题</w:t>
+        </w:r>
+      </w:ins>
+    </w:p>
+    <w:p>
+      <w:pPr>
+        <w:rPr>
+          <w:ins w:id="219" w:author="ylzhang" w:date="2018-05-30T15:27:05Z"/>
+        </w:rPr>
+      </w:pPr>
+      <w:ins w:id="220" w:author="ylzhang" w:date="2018-05-30T15:27:05Z">
+        <w:r>
+          <w:rPr/>
+          <w:t>Method:post</w:t>
+        </w:r>
+      </w:ins>
+    </w:p>
+    <w:p>
+      <w:pPr>
+        <w:rPr>
+          <w:ins w:id="221" w:author="ylzhang" w:date="2018-05-30T15:27:05Z"/>
+        </w:rPr>
+      </w:pPr>
+      <w:ins w:id="222" w:author="ylzhang" w:date="2018-05-30T15:27:05Z">
+        <w:r>
+          <w:rPr>
+            <w:b w:val="0"/>
+            <w:bCs w:val="0"/>
+            <w:i w:val="0"/>
+            <w:iCs w:val="0"/>
+          </w:rPr>
+          <w:t>Data:{</w:t>
+        </w:r>
+      </w:ins>
+      <w:ins w:id="223" w:author="ylzhang" w:date="2018-05-30T15:27:05Z">
+        <w:r>
+          <w:rPr>
+            <w:rFonts w:hint="default"/>
+            <w:b w:val="0"/>
+            <w:bCs w:val="0"/>
+            <w:i w:val="0"/>
+            <w:iCs w:val="0"/>
+          </w:rPr>
+          <w:t>“topic”:””</w:t>
+        </w:r>
+      </w:ins>
+      <w:ins w:id="224" w:author="ylzhang" w:date="2018-05-30T15:27:05Z">
+        <w:r>
+          <w:rPr>
+            <w:b w:val="0"/>
+            <w:bCs w:val="0"/>
+            <w:i w:val="0"/>
+            <w:iCs w:val="0"/>
+          </w:rPr>
+          <w:t>}</w:t>
+        </w:r>
+      </w:ins>
+    </w:p>
+    <w:p>
+      <w:pPr>
+        <w:rPr>
+          <w:ins w:id="225" w:author="ylzhang" w:date="2018-05-30T15:27:05Z"/>
+          <w:b w:val="0"/>
+          <w:bCs w:val="0"/>
+          <w:i w:val="0"/>
+          <w:iCs w:val="0"/>
+        </w:rPr>
+      </w:pPr>
+      <w:ins w:id="226" w:author="ylzhang" w:date="2018-05-30T15:27:05Z">
+        <w:r>
+          <w:rPr/>
+          <w:t>Url:</w:t>
+        </w:r>
+      </w:ins>
+      <w:ins w:id="227" w:author="ylzhang" w:date="2018-05-30T15:27:05Z">
+        <w:r>
+          <w:rPr>
+            <w:i w:val="0"/>
+            <w:iCs w:val="0"/>
+          </w:rPr>
+          <w:t>http://ip:port</w:t>
+        </w:r>
+      </w:ins>
+      <w:ins w:id="228" w:author="ylzhang" w:date="2018-05-30T15:27:05Z">
+        <w:r>
+          <w:rPr>
+            <w:rFonts w:hint="eastAsia"/>
+            <w:i w:val="0"/>
+            <w:iCs w:val="0"/>
+          </w:rPr>
+          <w:t>/</w:t>
+        </w:r>
+      </w:ins>
+      <w:ins w:id="229" w:author="ylzhang" w:date="2018-05-30T15:27:05Z">
+        <w:r>
+          <w:rPr>
+            <w:rFonts w:hint="default"/>
+            <w:b/>
+            <w:bCs/>
+            <w:i w:val="0"/>
+            <w:iCs w:val="0"/>
+          </w:rPr>
+          <w:t>cii/ka/</w:t>
+        </w:r>
+      </w:ins>
+      <w:ins w:id="230" w:author="ylzhang" w:date="2018-05-30T15:27:19Z">
+        <w:r>
+          <w:rPr>
+            <w:rFonts w:hint="default"/>
+            <w:b/>
+            <w:bCs/>
+            <w:i w:val="0"/>
+            <w:iCs w:val="0"/>
+          </w:rPr>
+          <w:t>dele</w:t>
+        </w:r>
+      </w:ins>
+      <w:ins w:id="231" w:author="ylzhang" w:date="2018-05-30T15:27:20Z">
+        <w:r>
+          <w:rPr>
+            <w:rFonts w:hint="default"/>
+            <w:b/>
+            <w:bCs/>
+            <w:i w:val="0"/>
+            <w:iCs w:val="0"/>
+          </w:rPr>
+          <w:t>te</w:t>
+        </w:r>
+      </w:ins>
+      <w:ins w:id="232" w:author="ylzhang" w:date="2018-05-30T15:27:05Z">
+        <w:bookmarkStart w:id="13" w:name="_GoBack"/>
+        <w:bookmarkEnd w:id="13"/>
+        <w:r>
+          <w:rPr>
+            <w:rFonts w:hint="default"/>
+            <w:b/>
+            <w:bCs/>
+            <w:i w:val="0"/>
+            <w:iCs w:val="0"/>
+          </w:rPr>
+          <w:t>Topic</w:t>
+        </w:r>
+      </w:ins>
+    </w:p>
+    <w:p>
+      <w:pPr>
+        <w:rPr>
+          <w:rFonts w:hint="default"/>
+        </w:rPr>
+        <w:pPrChange w:id="233" w:author="ylzhang" w:date="2018-05-30T15:26:41Z">
+          <w:pPr/>
+        </w:pPrChange>
+      </w:pPr>
+      <w:ins w:id="234" w:author="ylzhang" w:date="2018-05-30T15:27:05Z">
+        <w:r>
+          <w:rPr>
+            <w:b w:val="0"/>
+            <w:bCs w:val="0"/>
+            <w:i w:val="0"/>
+            <w:iCs w:val="0"/>
+          </w:rPr>
+          <w:t>Response:</w:t>
+        </w:r>
+      </w:ins>
+      <w:ins w:id="235" w:author="ylzhang" w:date="2018-05-30T15:27:05Z">
+        <w:r>
+          <w:rPr>
+            <w:rFonts w:hint="eastAsia"/>
+            <w:b w:val="0"/>
+            <w:bCs w:val="0"/>
+            <w:i w:val="0"/>
+            <w:iCs w:val="0"/>
+          </w:rPr>
+          <w:t>{"success":true}</w:t>
+        </w:r>
+      </w:ins>
     </w:p>
     <w:p>
       <w:pPr>

</xml_diff>